<commit_message>
Added a pushbutton for getting file dialog to import filename as a parameter in the Fixed Parameters table
</commit_message>
<xml_diff>
--- a/Material Composition in the ASAXS functions of XModFit.docx
+++ b/Material Composition in the ASAXS functions of XModFit.docx
@@ -1,16 +1,18 @@
 
 <file path=word/document.xml><?xml version="1.0" encoding="utf-8"?>
-<w:document xmlns:wpc="http://schemas.microsoft.com/office/word/2010/wordprocessingCanvas" xmlns:cx="http://schemas.microsoft.com/office/drawing/2014/chartex" xmlns:cx1="http://schemas.microsoft.com/office/drawing/2015/9/8/chartex" xmlns:cx2="http://schemas.microsoft.com/office/drawing/2015/10/21/chartex" xmlns:cx3="http://schemas.microsoft.com/office/drawing/2016/5/9/chartex" xmlns:cx4="http://schemas.microsoft.com/office/drawing/2016/5/10/chartex" xmlns:cx5="http://schemas.microsoft.com/office/drawing/2016/5/11/chartex" xmlns:cx6="http://schemas.microsoft.com/office/drawing/2016/5/12/chartex" xmlns:cx7="http://schemas.microsoft.com/office/drawing/2016/5/13/chartex" xmlns:cx8="http://schemas.microsoft.com/office/drawing/2016/5/14/chartex" xmlns:mc="http://schemas.openxmlformats.org/markup-compatibility/2006" xmlns:aink="http://schemas.microsoft.com/office/drawing/2016/ink" xmlns:am3d="http://schemas.microsoft.com/office/drawing/2017/model3d" xmlns:o="urn:schemas-microsoft-com:office:office" xmlns:oel="http://schemas.microsoft.com/office/2019/extlst" xmlns:r="http://schemas.openxmlformats.org/officeDocument/2006/relationships" xmlns:m="http://schemas.openxmlformats.org/officeDocument/2006/math" xmlns:v="urn:schemas-microsoft-com:vml" xmlns:wp14="http://schemas.microsoft.com/office/word/2010/wordprocessingDrawing" xmlns:wp="http://schemas.openxmlformats.org/drawingml/2006/wordprocessingDrawing" xmlns:w10="urn:schemas-microsoft-com:office:word" xmlns:w="http://schemas.openxmlformats.org/wordprocessingml/2006/main" xmlns:w14="http://schemas.microsoft.com/office/word/2010/wordml" xmlns:w15="http://schemas.microsoft.com/office/word/2012/wordml" xmlns:w16cex="http://schemas.microsoft.com/office/word/2018/wordml/cex" xmlns:w16cid="http://schemas.microsoft.com/office/word/2016/wordml/cid" xmlns:w16="http://schemas.microsoft.com/office/word/2018/wordml" xmlns:w16sdtdh="http://schemas.microsoft.com/office/word/2020/wordml/sdtdatahash" xmlns:w16se="http://schemas.microsoft.com/office/word/2015/wordml/symex" xmlns:wpg="http://schemas.microsoft.com/office/word/2010/wordprocessingGroup" xmlns:wpi="http://schemas.microsoft.com/office/word/2010/wordprocessingInk" xmlns:wne="http://schemas.microsoft.com/office/word/2006/wordml" xmlns:wps="http://schemas.microsoft.com/office/word/2010/wordprocessingShape" mc:Ignorable="w14 w15 w16se w16cid w16 w16cex w16sdtdh wp14">
+<w:document xmlns:wpc="http://schemas.microsoft.com/office/word/2010/wordprocessingCanvas" xmlns:cx="http://schemas.microsoft.com/office/drawing/2014/chartex" xmlns:cx1="http://schemas.microsoft.com/office/drawing/2015/9/8/chartex" xmlns:cx2="http://schemas.microsoft.com/office/drawing/2015/10/21/chartex" xmlns:cx3="http://schemas.microsoft.com/office/drawing/2016/5/9/chartex" xmlns:cx4="http://schemas.microsoft.com/office/drawing/2016/5/10/chartex" xmlns:cx5="http://schemas.microsoft.com/office/drawing/2016/5/11/chartex" xmlns:cx6="http://schemas.microsoft.com/office/drawing/2016/5/12/chartex" xmlns:cx7="http://schemas.microsoft.com/office/drawing/2016/5/13/chartex" xmlns:cx8="http://schemas.microsoft.com/office/drawing/2016/5/14/chartex" xmlns:mc="http://schemas.openxmlformats.org/markup-compatibility/2006" xmlns:aink="http://schemas.microsoft.com/office/drawing/2016/ink" xmlns:am3d="http://schemas.microsoft.com/office/drawing/2017/model3d" xmlns:o="urn:schemas-microsoft-com:office:office" xmlns:oel="http://schemas.microsoft.com/office/2019/extlst" xmlns:r="http://schemas.openxmlformats.org/officeDocument/2006/relationships" xmlns:m="http://schemas.openxmlformats.org/officeDocument/2006/math" xmlns:v="urn:schemas-microsoft-com:vml" xmlns:wp14="http://schemas.microsoft.com/office/word/2010/wordprocessingDrawing" xmlns:wp="http://schemas.openxmlformats.org/drawingml/2006/wordprocessingDrawing" xmlns:w10="urn:schemas-microsoft-com:office:word" xmlns:w="http://schemas.openxmlformats.org/wordprocessingml/2006/main" xmlns:w14="http://schemas.microsoft.com/office/word/2010/wordml" xmlns:w15="http://schemas.microsoft.com/office/word/2012/wordml" xmlns:w16cex="http://schemas.microsoft.com/office/word/2018/wordml/cex" xmlns:w16cid="http://schemas.microsoft.com/office/word/2016/wordml/cid" xmlns:w16="http://schemas.microsoft.com/office/word/2018/wordml" xmlns:w16du="http://schemas.microsoft.com/office/word/2023/wordml/word16du" xmlns:w16sdtdh="http://schemas.microsoft.com/office/word/2020/wordml/sdtdatahash" xmlns:w16se="http://schemas.microsoft.com/office/word/2015/wordml/symex" xmlns:wpg="http://schemas.microsoft.com/office/word/2010/wordprocessingGroup" xmlns:wpi="http://schemas.microsoft.com/office/word/2010/wordprocessingInk" xmlns:wne="http://schemas.microsoft.com/office/word/2006/wordml" xmlns:wps="http://schemas.microsoft.com/office/word/2010/wordprocessingShape" mc:Ignorable="w14 w15 w16se w16cid w16 w16cex w16sdtdh w16du wp14">
   <w:body>
     <w:p>
       <w:pPr>
         <w:rPr>
+          <w:rFonts w:cstheme="minorHAnsi"/>
           <w:b/>
           <w:bCs/>
         </w:rPr>
       </w:pPr>
       <w:r>
         <w:rPr>
+          <w:rFonts w:cstheme="minorHAnsi"/>
           <w:b/>
           <w:bCs/>
         </w:rPr>
@@ -19,6 +21,7 @@
       <w:proofErr w:type="spellStart"/>
       <w:r>
         <w:rPr>
+          <w:rFonts w:cstheme="minorHAnsi"/>
           <w:b/>
           <w:bCs/>
         </w:rPr>
@@ -26,9 +29,23 @@
       </w:r>
       <w:proofErr w:type="spellEnd"/>
     </w:p>
-    <w:p/>
     <w:p>
-      <w:r>
+      <w:pPr>
+        <w:rPr>
+          <w:rFonts w:cstheme="minorHAnsi"/>
+        </w:rPr>
+      </w:pPr>
+    </w:p>
+    <w:p>
+      <w:pPr>
+        <w:rPr>
+          <w:rFonts w:cstheme="minorHAnsi"/>
+        </w:rPr>
+      </w:pPr>
+      <w:r>
+        <w:rPr>
+          <w:rFonts w:cstheme="minorHAnsi"/>
+        </w:rPr>
         <w:t>A material can be defined in various forms</w:t>
       </w:r>
     </w:p>
@@ -39,16 +56,28 @@
           <w:ilvl w:val="0"/>
           <w:numId w:val="1"/>
         </w:numPr>
-      </w:pPr>
-      <w:r>
+        <w:rPr>
+          <w:rFonts w:cstheme="minorHAnsi"/>
+        </w:rPr>
+      </w:pPr>
+      <w:r>
+        <w:rPr>
+          <w:rFonts w:cstheme="minorHAnsi"/>
+        </w:rPr>
         <w:t>Solid form with known elemental composition using Chemical Formula (Example: Au, Ag, AgNO</w:t>
       </w:r>
       <w:proofErr w:type="gramStart"/>
       <w:r>
+        <w:rPr>
+          <w:rFonts w:cstheme="minorHAnsi"/>
+        </w:rPr>
         <w:t>3..</w:t>
       </w:r>
       <w:proofErr w:type="gramEnd"/>
       <w:r>
+        <w:rPr>
+          <w:rFonts w:cstheme="minorHAnsi"/>
+        </w:rPr>
         <w:t>etc)</w:t>
       </w:r>
     </w:p>
@@ -59,19 +88,34 @@
           <w:ilvl w:val="0"/>
           <w:numId w:val="1"/>
         </w:numPr>
-      </w:pPr>
-      <w:r>
+        <w:rPr>
+          <w:rFonts w:cstheme="minorHAnsi"/>
+        </w:rPr>
+      </w:pPr>
+      <w:r>
+        <w:rPr>
+          <w:rFonts w:cstheme="minorHAnsi"/>
+        </w:rPr>
         <w:t xml:space="preserve">The moles of resonant elements are defined by </w:t>
       </w:r>
       <w:r>
+        <w:rPr>
+          <w:rFonts w:cstheme="minorHAnsi"/>
+        </w:rPr>
         <w:t>the parameter ‘</w:t>
       </w:r>
       <w:proofErr w:type="spellStart"/>
       <w:r>
+        <w:rPr>
+          <w:rFonts w:cstheme="minorHAnsi"/>
+        </w:rPr>
         <w:t>Rmoles</w:t>
       </w:r>
       <w:proofErr w:type="spellEnd"/>
       <w:r>
+        <w:rPr>
+          <w:rFonts w:cstheme="minorHAnsi"/>
+        </w:rPr>
         <w:t>’ in ‘Multiple Fitting Parameters’</w:t>
       </w:r>
     </w:p>
@@ -82,32 +126,56 @@
           <w:ilvl w:val="0"/>
           <w:numId w:val="1"/>
         </w:numPr>
-      </w:pPr>
-      <w:r>
+        <w:rPr>
+          <w:rFonts w:cstheme="minorHAnsi"/>
+        </w:rPr>
+      </w:pPr>
+      <w:r>
+        <w:rPr>
+          <w:rFonts w:cstheme="minorHAnsi"/>
+        </w:rPr>
         <w:t>In solution form where the material composition will be written in the format of ‘</w:t>
       </w:r>
       <w:proofErr w:type="spellStart"/>
       <w:proofErr w:type="gramStart"/>
       <w:r>
+        <w:rPr>
+          <w:rFonts w:cstheme="minorHAnsi"/>
+        </w:rPr>
         <w:t>Solute:Solvent</w:t>
       </w:r>
       <w:proofErr w:type="spellEnd"/>
       <w:proofErr w:type="gramEnd"/>
       <w:r>
+        <w:rPr>
+          <w:rFonts w:cstheme="minorHAnsi"/>
+        </w:rPr>
         <w:t xml:space="preserve">’ where both the ‘Solute’  and ‘Solvent’ </w:t>
       </w:r>
       <w:r>
+        <w:rPr>
+          <w:rFonts w:cstheme="minorHAnsi"/>
+        </w:rPr>
         <w:t>material described by</w:t>
       </w:r>
       <w:r>
+        <w:rPr>
+          <w:rFonts w:cstheme="minorHAnsi"/>
+        </w:rPr>
         <w:t xml:space="preserve"> chemical formula with known elemental compositions (Example: AuCl3:H2O, NaCl:H2O </w:t>
       </w:r>
       <w:proofErr w:type="spellStart"/>
       <w:r>
+        <w:rPr>
+          <w:rFonts w:cstheme="minorHAnsi"/>
+        </w:rPr>
         <w:t>etc</w:t>
       </w:r>
       <w:proofErr w:type="spellEnd"/>
       <w:r>
+        <w:rPr>
+          <w:rFonts w:cstheme="minorHAnsi"/>
+        </w:rPr>
         <w:t>)</w:t>
       </w:r>
     </w:p>
@@ -118,181 +186,301 @@
           <w:ilvl w:val="0"/>
           <w:numId w:val="1"/>
         </w:numPr>
-      </w:pPr>
-      <w:r>
+        <w:rPr>
+          <w:rFonts w:cstheme="minorHAnsi"/>
+        </w:rPr>
+      </w:pPr>
+      <w:r>
+        <w:rPr>
+          <w:rFonts w:cstheme="minorHAnsi"/>
+        </w:rPr>
         <w:t xml:space="preserve">If the resonant element of a material (R) is shared with another element (C), the material should be described as chemical formula as </w:t>
       </w:r>
       <w:proofErr w:type="spellStart"/>
       <w:r>
+        <w:rPr>
+          <w:rFonts w:cstheme="minorHAnsi"/>
+        </w:rPr>
         <w:t>A</w:t>
       </w:r>
       <w:r>
+        <w:rPr>
+          <w:rFonts w:cstheme="minorHAnsi"/>
+        </w:rPr>
         <w:t>n</w:t>
       </w:r>
       <w:r>
         <w:rPr>
+          <w:rFonts w:cstheme="minorHAnsi"/>
           <w:vertAlign w:val="subscript"/>
         </w:rPr>
         <w:t>A</w:t>
       </w:r>
       <w:r>
+        <w:rPr>
+          <w:rFonts w:cstheme="minorHAnsi"/>
+        </w:rPr>
         <w:t>B</w:t>
       </w:r>
       <w:r>
+        <w:rPr>
+          <w:rFonts w:cstheme="minorHAnsi"/>
+        </w:rPr>
         <w:t>n</w:t>
       </w:r>
       <w:r>
         <w:rPr>
+          <w:rFonts w:cstheme="minorHAnsi"/>
           <w:vertAlign w:val="subscript"/>
         </w:rPr>
         <w:t>B</w:t>
       </w:r>
       <w:r>
+        <w:rPr>
+          <w:rFonts w:cstheme="minorHAnsi"/>
+        </w:rPr>
         <w:t>Cn</w:t>
       </w:r>
       <w:r>
         <w:rPr>
+          <w:rFonts w:cstheme="minorHAnsi"/>
           <w:vertAlign w:val="subscript"/>
         </w:rPr>
         <w:t>C</w:t>
       </w:r>
       <w:proofErr w:type="spellEnd"/>
       <w:r>
+        <w:rPr>
+          <w:rFonts w:cstheme="minorHAnsi"/>
+        </w:rPr>
         <w:t>*</w:t>
       </w:r>
       <w:proofErr w:type="spellStart"/>
       <w:r>
+        <w:rPr>
+          <w:rFonts w:cstheme="minorHAnsi"/>
+        </w:rPr>
         <w:t>E</w:t>
       </w:r>
       <w:r>
+        <w:rPr>
+          <w:rFonts w:cstheme="minorHAnsi"/>
+        </w:rPr>
         <w:t>n</w:t>
       </w:r>
       <w:r>
         <w:rPr>
+          <w:rFonts w:cstheme="minorHAnsi"/>
           <w:vertAlign w:val="subscript"/>
         </w:rPr>
         <w:t>E</w:t>
       </w:r>
       <w:r>
+        <w:rPr>
+          <w:rFonts w:cstheme="minorHAnsi"/>
+        </w:rPr>
         <w:t>R</w:t>
       </w:r>
       <w:proofErr w:type="spellEnd"/>
       <w:r>
+        <w:rPr>
+          <w:rFonts w:cstheme="minorHAnsi"/>
+        </w:rPr>
         <w:t xml:space="preserve">, where </w:t>
       </w:r>
       <w:r>
+        <w:rPr>
+          <w:rFonts w:cstheme="minorHAnsi"/>
+        </w:rPr>
         <w:t>(</w:t>
       </w:r>
       <w:r>
+        <w:rPr>
+          <w:rFonts w:cstheme="minorHAnsi"/>
+        </w:rPr>
         <w:t>A</w:t>
       </w:r>
       <w:r>
+        <w:rPr>
+          <w:rFonts w:cstheme="minorHAnsi"/>
+        </w:rPr>
         <w:t xml:space="preserve">, </w:t>
       </w:r>
       <w:r>
+        <w:rPr>
+          <w:rFonts w:cstheme="minorHAnsi"/>
+        </w:rPr>
         <w:t>B</w:t>
       </w:r>
       <w:r>
+        <w:rPr>
+          <w:rFonts w:cstheme="minorHAnsi"/>
+        </w:rPr>
         <w:t xml:space="preserve">, </w:t>
       </w:r>
       <w:r>
+        <w:rPr>
+          <w:rFonts w:cstheme="minorHAnsi"/>
+        </w:rPr>
         <w:t>C</w:t>
       </w:r>
       <w:r>
+        <w:rPr>
+          <w:rFonts w:cstheme="minorHAnsi"/>
+        </w:rPr>
         <w:t xml:space="preserve">, </w:t>
       </w:r>
       <w:r>
+        <w:rPr>
+          <w:rFonts w:cstheme="minorHAnsi"/>
+        </w:rPr>
         <w:t>E</w:t>
       </w:r>
       <w:r>
+        <w:rPr>
+          <w:rFonts w:cstheme="minorHAnsi"/>
+        </w:rPr>
         <w:t>)</w:t>
       </w:r>
       <w:r>
+        <w:rPr>
+          <w:rFonts w:cstheme="minorHAnsi"/>
+        </w:rPr>
         <w:t xml:space="preserve"> are non-resonant elements</w:t>
       </w:r>
       <w:r>
+        <w:rPr>
+          <w:rFonts w:cstheme="minorHAnsi"/>
+        </w:rPr>
         <w:t xml:space="preserve"> with (</w:t>
       </w:r>
       <w:proofErr w:type="spellStart"/>
       <w:r>
+        <w:rPr>
+          <w:rFonts w:cstheme="minorHAnsi"/>
+        </w:rPr>
         <w:t>n</w:t>
       </w:r>
       <w:r>
         <w:rPr>
+          <w:rFonts w:cstheme="minorHAnsi"/>
           <w:vertAlign w:val="subscript"/>
         </w:rPr>
         <w:t>A</w:t>
       </w:r>
       <w:proofErr w:type="spellEnd"/>
       <w:r>
+        <w:rPr>
+          <w:rFonts w:cstheme="minorHAnsi"/>
+        </w:rPr>
         <w:t xml:space="preserve">, </w:t>
       </w:r>
       <w:proofErr w:type="spellStart"/>
       <w:r>
+        <w:rPr>
+          <w:rFonts w:cstheme="minorHAnsi"/>
+        </w:rPr>
         <w:t>n</w:t>
       </w:r>
       <w:r>
         <w:rPr>
+          <w:rFonts w:cstheme="minorHAnsi"/>
           <w:vertAlign w:val="subscript"/>
         </w:rPr>
         <w:t>B</w:t>
       </w:r>
       <w:proofErr w:type="spellEnd"/>
       <w:r>
+        <w:rPr>
+          <w:rFonts w:cstheme="minorHAnsi"/>
+        </w:rPr>
         <w:t xml:space="preserve">, </w:t>
       </w:r>
       <w:proofErr w:type="spellStart"/>
       <w:r>
+        <w:rPr>
+          <w:rFonts w:cstheme="minorHAnsi"/>
+        </w:rPr>
         <w:t>n</w:t>
       </w:r>
       <w:r>
         <w:rPr>
+          <w:rFonts w:cstheme="minorHAnsi"/>
           <w:vertAlign w:val="subscript"/>
         </w:rPr>
         <w:t>C</w:t>
       </w:r>
       <w:proofErr w:type="spellEnd"/>
       <w:r>
+        <w:rPr>
+          <w:rFonts w:cstheme="minorHAnsi"/>
+        </w:rPr>
         <w:t xml:space="preserve">, </w:t>
       </w:r>
       <w:proofErr w:type="spellStart"/>
       <w:r>
+        <w:rPr>
+          <w:rFonts w:cstheme="minorHAnsi"/>
+        </w:rPr>
         <w:t>n</w:t>
       </w:r>
       <w:r>
         <w:rPr>
+          <w:rFonts w:cstheme="minorHAnsi"/>
           <w:vertAlign w:val="subscript"/>
         </w:rPr>
         <w:t>E</w:t>
       </w:r>
       <w:proofErr w:type="spellEnd"/>
       <w:r>
+        <w:rPr>
+          <w:rFonts w:cstheme="minorHAnsi"/>
+        </w:rPr>
         <w:t>) and</w:t>
       </w:r>
       <w:r>
+        <w:rPr>
+          <w:rFonts w:cstheme="minorHAnsi"/>
+        </w:rPr>
         <w:t xml:space="preserve"> </w:t>
       </w:r>
       <w:r>
+        <w:rPr>
+          <w:rFonts w:cstheme="minorHAnsi"/>
+        </w:rPr>
         <w:t>R is the resonant element. The number of moles of ‘C’ in the chemical formula will be (</w:t>
       </w:r>
       <w:proofErr w:type="spellStart"/>
       <w:r>
+        <w:rPr>
+          <w:rFonts w:cstheme="minorHAnsi"/>
+        </w:rPr>
         <w:t>n</w:t>
       </w:r>
       <w:r>
         <w:rPr>
+          <w:rFonts w:cstheme="minorHAnsi"/>
           <w:vertAlign w:val="subscript"/>
         </w:rPr>
         <w:t>C</w:t>
       </w:r>
       <w:r>
+        <w:rPr>
+          <w:rFonts w:cstheme="minorHAnsi"/>
+        </w:rPr>
         <w:t>-Rmoles</w:t>
       </w:r>
       <w:proofErr w:type="spellEnd"/>
       <w:r>
+        <w:rPr>
+          <w:rFonts w:cstheme="minorHAnsi"/>
+        </w:rPr>
         <w:t xml:space="preserve">). </w:t>
       </w:r>
       <w:r>
+        <w:rPr>
+          <w:rFonts w:cstheme="minorHAnsi"/>
+        </w:rPr>
         <w:t xml:space="preserve"> </w:t>
       </w:r>
     </w:p>
@@ -304,23 +492,34 @@
           <w:numId w:val="1"/>
         </w:numPr>
         <w:rPr>
+          <w:rFonts w:cstheme="minorHAnsi"/>
           <w:i/>
           <w:iCs/>
         </w:rPr>
       </w:pPr>
       <w:r>
+        <w:rPr>
+          <w:rFonts w:cstheme="minorHAnsi"/>
+        </w:rPr>
         <w:t>The density of the ‘solute’ and ‘solvent’ are provided by parameters ‘Density’ and ‘</w:t>
       </w:r>
       <w:proofErr w:type="spellStart"/>
       <w:r>
+        <w:rPr>
+          <w:rFonts w:cstheme="minorHAnsi"/>
+        </w:rPr>
         <w:t>SolDensity</w:t>
       </w:r>
       <w:proofErr w:type="spellEnd"/>
       <w:r>
+        <w:rPr>
+          <w:rFonts w:cstheme="minorHAnsi"/>
+        </w:rPr>
         <w:t xml:space="preserve">’ in the ‘Multiple Fitting Parameters’. </w:t>
       </w:r>
       <w:r>
         <w:rPr>
+          <w:rFonts w:cstheme="minorHAnsi"/>
           <w:i/>
           <w:iCs/>
         </w:rPr>
@@ -329,6 +528,7 @@
       <w:proofErr w:type="spellStart"/>
       <w:r>
         <w:rPr>
+          <w:rFonts w:cstheme="minorHAnsi"/>
           <w:i/>
           <w:iCs/>
         </w:rPr>
@@ -337,6 +537,7 @@
       <w:proofErr w:type="spellEnd"/>
       <w:r>
         <w:rPr>
+          <w:rFonts w:cstheme="minorHAnsi"/>
           <w:i/>
           <w:iCs/>
         </w:rPr>
@@ -345,6 +546,7 @@
       <w:proofErr w:type="spellStart"/>
       <w:r>
         <w:rPr>
+          <w:rFonts w:cstheme="minorHAnsi"/>
           <w:i/>
           <w:iCs/>
         </w:rPr>
@@ -353,92 +555,1870 @@
       <w:proofErr w:type="spellEnd"/>
       <w:r>
         <w:rPr>
+          <w:rFonts w:cstheme="minorHAnsi"/>
           <w:i/>
           <w:iCs/>
         </w:rPr>
-        <w:t>’ of the resonant element.</w:t>
-      </w:r>
-      <w:r>
-        <w:rPr>
+        <w:t xml:space="preserve">’ of the resonant element. For example, for a solution of </w:t>
+      </w:r>
+      <w:proofErr w:type="spellStart"/>
+      <w:r>
+        <w:rPr>
+          <w:rFonts w:cstheme="minorHAnsi"/>
           <w:i/>
           <w:iCs/>
         </w:rPr>
-        <w:t xml:space="preserve"> For example, for a solution of </w:t>
-      </w:r>
-      <w:proofErr w:type="spellStart"/>
-      <w:r>
-        <w:rPr>
+        <w:t>RbCl</w:t>
+      </w:r>
+      <w:proofErr w:type="spellEnd"/>
+      <w:r>
+        <w:rPr>
+          <w:rFonts w:cstheme="minorHAnsi"/>
           <w:i/>
           <w:iCs/>
         </w:rPr>
-        <w:t>RbCl</w:t>
-      </w:r>
-      <w:proofErr w:type="spellEnd"/>
-      <w:r>
-        <w:rPr>
+        <w:t xml:space="preserve"> in H2O the material should be described as </w:t>
+      </w:r>
+      <w:proofErr w:type="gramStart"/>
+      <w:r>
+        <w:rPr>
+          <w:rFonts w:cstheme="minorHAnsi"/>
           <w:i/>
           <w:iCs/>
         </w:rPr>
-        <w:t xml:space="preserve"> in H2O the material should be described as </w:t>
-      </w:r>
-      <w:proofErr w:type="gramStart"/>
-      <w:r>
-        <w:rPr>
+        <w:t>RbCl:H2O</w:t>
+      </w:r>
+      <w:proofErr w:type="gramEnd"/>
+      <w:r>
+        <w:rPr>
+          <w:rFonts w:cstheme="minorHAnsi"/>
           <w:i/>
           <w:iCs/>
         </w:rPr>
-        <w:t>RbCl:H2O</w:t>
-      </w:r>
-      <w:proofErr w:type="gramEnd"/>
-      <w:r>
-        <w:rPr>
+        <w:t>, the ‘Density’ should be the density of the Cl and ‘</w:t>
+      </w:r>
+      <w:proofErr w:type="spellStart"/>
+      <w:r>
+        <w:rPr>
+          <w:rFonts w:cstheme="minorHAnsi"/>
           <w:i/>
           <w:iCs/>
         </w:rPr>
-        <w:t>, the ‘Density’ should be the density of the Cl and ‘</w:t>
-      </w:r>
-      <w:proofErr w:type="spellStart"/>
-      <w:r>
-        <w:rPr>
+        <w:t>SolDensity</w:t>
+      </w:r>
+      <w:proofErr w:type="spellEnd"/>
+      <w:r>
+        <w:rPr>
+          <w:rFonts w:cstheme="minorHAnsi"/>
           <w:i/>
           <w:iCs/>
         </w:rPr>
-        <w:t>SolDensity</w:t>
-      </w:r>
-      <w:proofErr w:type="spellEnd"/>
-      <w:r>
-        <w:rPr>
+        <w:t xml:space="preserve">’ should be the density of H2O. If the material is described by a single element and that can be resonant </w:t>
+      </w:r>
+      <w:proofErr w:type="gramStart"/>
+      <w:r>
+        <w:rPr>
+          <w:rFonts w:cstheme="minorHAnsi"/>
           <w:i/>
           <w:iCs/>
         </w:rPr>
-        <w:t>’ should be the density of H2O.</w:t>
-      </w:r>
-      <w:r>
-        <w:rPr>
+        <w:t>element</w:t>
+      </w:r>
+      <w:proofErr w:type="gramEnd"/>
+      <w:r>
+        <w:rPr>
+          <w:rFonts w:cstheme="minorHAnsi"/>
           <w:i/>
           <w:iCs/>
         </w:rPr>
-        <w:t xml:space="preserve"> If the material is described by a single element and that can be resonant </w:t>
-      </w:r>
-      <w:proofErr w:type="gramStart"/>
-      <w:r>
-        <w:rPr>
+        <w:t xml:space="preserve"> then the ‘Density’ should be the density of the element itself.</w:t>
+      </w:r>
+    </w:p>
+    <w:p>
+      <w:pPr>
+        <w:rPr>
+          <w:rFonts w:cstheme="minorHAnsi"/>
           <w:i/>
           <w:iCs/>
         </w:rPr>
-        <w:t>element</w:t>
-      </w:r>
-      <w:proofErr w:type="gramEnd"/>
-      <w:r>
-        <w:rPr>
-          <w:i/>
+      </w:pPr>
+    </w:p>
+    <w:p>
+      <w:pPr>
+        <w:rPr>
+          <w:rFonts w:cstheme="minorHAnsi"/>
+        </w:rPr>
+      </w:pPr>
+    </w:p>
+    <w:p>
+      <w:pPr>
+        <w:rPr>
+          <w:rFonts w:cstheme="minorHAnsi"/>
+          <w:b/>
+          <w:bCs/>
+        </w:rPr>
+      </w:pPr>
+      <w:r>
+        <w:rPr>
+          <w:rFonts w:cstheme="minorHAnsi"/>
+          <w:b/>
+          <w:bCs/>
+        </w:rPr>
+        <w:t>Leftover Density of solvent</w:t>
+      </w:r>
+    </w:p>
+    <w:p>
+      <w:pPr>
+        <w:rPr>
+          <w:rFonts w:cstheme="minorHAnsi"/>
+        </w:rPr>
+      </w:pPr>
+    </w:p>
+    <w:p>
+      <w:pPr>
+        <w:rPr>
+          <w:rFonts w:cstheme="minorHAnsi"/>
+        </w:rPr>
+      </w:pPr>
+      <w:r>
+        <w:rPr>
+          <w:rFonts w:cstheme="minorHAnsi"/>
+        </w:rPr>
+        <w:t>Leftover density of resonant element in the solvent</w:t>
+      </w:r>
+      <w:r>
+        <w:rPr>
+          <w:rFonts w:cstheme="minorHAnsi"/>
+        </w:rPr>
+        <w:br/>
+      </w:r>
+      <m:oMathPara>
+        <m:oMathParaPr>
+          <m:jc m:val="centerGroup"/>
+        </m:oMathParaPr>
+        <m:oMath>
+          <m:sSub>
+            <m:sSubPr>
+              <m:ctrlPr>
+                <w:rPr>
+                  <w:rFonts w:ascii="Cambria Math" w:hAnsi="Cambria Math" w:cstheme="minorHAnsi"/>
+                  <w:i/>
+                  <w:iCs/>
+                </w:rPr>
+              </m:ctrlPr>
+            </m:sSubPr>
+            <m:e>
+              <m:r>
+                <w:rPr>
+                  <w:rFonts w:ascii="Cambria Math" w:hAnsi="Cambria Math" w:cstheme="minorHAnsi"/>
+                </w:rPr>
+                <m:t>ρ</m:t>
+              </m:r>
+            </m:e>
+            <m:sub>
+              <m:r>
+                <w:rPr>
+                  <w:rFonts w:ascii="Cambria Math" w:hAnsi="Cambria Math" w:cstheme="minorHAnsi"/>
+                </w:rPr>
+                <m:t>NR</m:t>
+              </m:r>
+            </m:sub>
+          </m:sSub>
+          <m:r>
+            <w:rPr>
+              <w:rFonts w:ascii="Cambria Math" w:hAnsi="Cambria Math" w:cstheme="minorHAnsi"/>
+            </w:rPr>
+            <m:t>=</m:t>
+          </m:r>
+          <m:sSub>
+            <m:sSubPr>
+              <m:ctrlPr>
+                <w:rPr>
+                  <w:rFonts w:ascii="Cambria Math" w:hAnsi="Cambria Math" w:cstheme="minorHAnsi"/>
+                  <w:i/>
+                  <w:iCs/>
+                </w:rPr>
+              </m:ctrlPr>
+            </m:sSubPr>
+            <m:e>
+              <m:r>
+                <w:rPr>
+                  <w:rFonts w:ascii="Cambria Math" w:hAnsi="Cambria Math" w:cstheme="minorHAnsi"/>
+                </w:rPr>
+                <m:t>(ρ</m:t>
+              </m:r>
+            </m:e>
+            <m:sub>
+              <m:r>
+                <w:rPr>
+                  <w:rFonts w:ascii="Cambria Math" w:hAnsi="Cambria Math" w:cstheme="minorHAnsi"/>
+                </w:rPr>
+                <m:t>T</m:t>
+              </m:r>
+            </m:sub>
+          </m:sSub>
+          <m:r>
+            <w:rPr>
+              <w:rFonts w:ascii="Cambria Math" w:hAnsi="Cambria Math" w:cstheme="minorHAnsi"/>
+            </w:rPr>
+            <m:t>-</m:t>
+          </m:r>
+          <m:sSub>
+            <m:sSubPr>
+              <m:ctrlPr>
+                <w:rPr>
+                  <w:rFonts w:ascii="Cambria Math" w:hAnsi="Cambria Math" w:cstheme="minorHAnsi"/>
+                  <w:i/>
+                  <w:iCs/>
+                </w:rPr>
+              </m:ctrlPr>
+            </m:sSubPr>
+            <m:e>
+              <m:r>
+                <w:rPr>
+                  <w:rFonts w:ascii="Cambria Math" w:hAnsi="Cambria Math" w:cstheme="minorHAnsi"/>
+                </w:rPr>
+                <m:t>N</m:t>
+              </m:r>
+            </m:e>
+            <m:sub>
+              <m:r>
+                <w:rPr>
+                  <w:rFonts w:ascii="Cambria Math" w:hAnsi="Cambria Math" w:cstheme="minorHAnsi"/>
+                </w:rPr>
+                <m:t>p</m:t>
+              </m:r>
+            </m:sub>
+          </m:sSub>
+          <m:sSub>
+            <m:sSubPr>
+              <m:ctrlPr>
+                <w:rPr>
+                  <w:rFonts w:ascii="Cambria Math" w:hAnsi="Cambria Math" w:cstheme="minorHAnsi"/>
+                  <w:i/>
+                  <w:iCs/>
+                </w:rPr>
+              </m:ctrlPr>
+            </m:sSubPr>
+            <m:e>
+              <m:r>
+                <w:rPr>
+                  <w:rFonts w:ascii="Cambria Math" w:hAnsi="Cambria Math" w:cstheme="minorHAnsi"/>
+                </w:rPr>
+                <m:t>N</m:t>
+              </m:r>
+            </m:e>
+            <m:sub>
+              <m:r>
+                <w:rPr>
+                  <w:rFonts w:ascii="Cambria Math" w:hAnsi="Cambria Math" w:cstheme="minorHAnsi"/>
+                </w:rPr>
+                <m:t>A</m:t>
+              </m:r>
+            </m:sub>
+          </m:sSub>
+          <m:r>
+            <w:rPr>
+              <w:rFonts w:ascii="Cambria Math" w:hAnsi="Cambria Math" w:cstheme="minorHAnsi"/>
+            </w:rPr>
+            <m:t>πL</m:t>
+          </m:r>
+          <m:sSubSup>
+            <m:sSubSupPr>
+              <m:ctrlPr>
+                <w:rPr>
+                  <w:rFonts w:ascii="Cambria Math" w:hAnsi="Cambria Math" w:cstheme="minorHAnsi"/>
+                  <w:i/>
+                  <w:iCs/>
+                </w:rPr>
+              </m:ctrlPr>
+            </m:sSubSupPr>
+            <m:e>
+              <m:r>
+                <w:rPr>
+                  <w:rFonts w:ascii="Cambria Math" w:hAnsi="Cambria Math" w:cstheme="minorHAnsi"/>
+                </w:rPr>
+                <m:t>(R</m:t>
+              </m:r>
+            </m:e>
+            <m:sub>
+              <m:r>
+                <w:rPr>
+                  <w:rFonts w:ascii="Cambria Math" w:hAnsi="Cambria Math" w:cstheme="minorHAnsi"/>
+                </w:rPr>
+                <m:t>1</m:t>
+              </m:r>
+            </m:sub>
+            <m:sup>
+              <m:r>
+                <w:rPr>
+                  <w:rFonts w:ascii="Cambria Math" w:hAnsi="Cambria Math" w:cstheme="minorHAnsi"/>
+                </w:rPr>
+                <m:t>2</m:t>
+              </m:r>
+            </m:sup>
+          </m:sSubSup>
+          <m:sSub>
+            <m:sSubPr>
+              <m:ctrlPr>
+                <w:rPr>
+                  <w:rFonts w:ascii="Cambria Math" w:hAnsi="Cambria Math" w:cstheme="minorHAnsi"/>
+                  <w:i/>
+                  <w:iCs/>
+                </w:rPr>
+              </m:ctrlPr>
+            </m:sSubPr>
+            <m:e>
+              <m:r>
+                <w:rPr>
+                  <w:rFonts w:ascii="Cambria Math" w:hAnsi="Cambria Math" w:cstheme="minorHAnsi"/>
+                </w:rPr>
+                <m:t>ρ</m:t>
+              </m:r>
+            </m:e>
+            <m:sub>
+              <m:r>
+                <w:rPr>
+                  <w:rFonts w:ascii="Cambria Math" w:hAnsi="Cambria Math" w:cstheme="minorHAnsi"/>
+                </w:rPr>
+                <m:t>1</m:t>
+              </m:r>
+            </m:sub>
+          </m:sSub>
+          <m:sSub>
+            <m:sSubPr>
+              <m:ctrlPr>
+                <w:rPr>
+                  <w:rFonts w:ascii="Cambria Math" w:hAnsi="Cambria Math" w:cstheme="minorHAnsi"/>
+                  <w:i/>
+                  <w:iCs/>
+                </w:rPr>
+              </m:ctrlPr>
+            </m:sSubPr>
+            <m:e>
+              <m:r>
+                <w:rPr>
+                  <w:rFonts w:ascii="Cambria Math" w:hAnsi="Cambria Math" w:cstheme="minorHAnsi"/>
+                </w:rPr>
+                <m:t>R</m:t>
+              </m:r>
+            </m:e>
+            <m:sub>
+              <m:r>
+                <w:rPr>
+                  <w:rFonts w:ascii="Cambria Math" w:hAnsi="Cambria Math" w:cstheme="minorHAnsi"/>
+                </w:rPr>
+                <m:t>moles</m:t>
+              </m:r>
+              <m:r>
+                <w:rPr>
+                  <w:rFonts w:ascii="Cambria Math" w:hAnsi="Cambria Math" w:cstheme="minorHAnsi"/>
+                </w:rPr>
+                <m:t>1</m:t>
+              </m:r>
+            </m:sub>
+          </m:sSub>
+          <m:r>
+            <w:rPr>
+              <w:rFonts w:ascii="Cambria Math" w:hAnsi="Cambria Math" w:cstheme="minorHAnsi"/>
+            </w:rPr>
+            <m:t>/</m:t>
+          </m:r>
+          <m:sSub>
+            <m:sSubPr>
+              <m:ctrlPr>
+                <w:rPr>
+                  <w:rFonts w:ascii="Cambria Math" w:hAnsi="Cambria Math" w:cstheme="minorHAnsi"/>
+                  <w:i/>
+                  <w:iCs/>
+                </w:rPr>
+              </m:ctrlPr>
+            </m:sSubPr>
+            <m:e>
+              <m:r>
+                <w:rPr>
+                  <w:rFonts w:ascii="Cambria Math" w:hAnsi="Cambria Math" w:cstheme="minorHAnsi"/>
+                </w:rPr>
+                <m:t>M</m:t>
+              </m:r>
+            </m:e>
+            <m:sub>
+              <m:r>
+                <w:rPr>
+                  <w:rFonts w:ascii="Cambria Math" w:hAnsi="Cambria Math" w:cstheme="minorHAnsi"/>
+                </w:rPr>
+                <m:t>1</m:t>
+              </m:r>
+            </m:sub>
+          </m:sSub>
+          <m:r>
+            <w:rPr>
+              <w:rFonts w:ascii="Cambria Math" w:hAnsi="Cambria Math" w:cstheme="minorHAnsi"/>
+            </w:rPr>
+            <m:t>+</m:t>
+          </m:r>
+          <m:d>
+            <m:dPr>
+              <m:ctrlPr>
+                <w:rPr>
+                  <w:rFonts w:ascii="Cambria Math" w:hAnsi="Cambria Math" w:cstheme="minorHAnsi"/>
+                  <w:i/>
+                  <w:iCs/>
+                </w:rPr>
+              </m:ctrlPr>
+            </m:dPr>
+            <m:e>
+              <m:sSubSup>
+                <m:sSubSupPr>
+                  <m:ctrlPr>
+                    <w:rPr>
+                      <w:rFonts w:ascii="Cambria Math" w:hAnsi="Cambria Math" w:cstheme="minorHAnsi"/>
+                      <w:i/>
+                      <w:iCs/>
+                    </w:rPr>
+                  </m:ctrlPr>
+                </m:sSubSupPr>
+                <m:e>
+                  <m:r>
+                    <w:rPr>
+                      <w:rFonts w:ascii="Cambria Math" w:hAnsi="Cambria Math" w:cstheme="minorHAnsi"/>
+                    </w:rPr>
+                    <m:t>R</m:t>
+                  </m:r>
+                </m:e>
+                <m:sub>
+                  <m:r>
+                    <w:rPr>
+                      <w:rFonts w:ascii="Cambria Math" w:hAnsi="Cambria Math" w:cstheme="minorHAnsi"/>
+                    </w:rPr>
+                    <m:t>2</m:t>
+                  </m:r>
+                </m:sub>
+                <m:sup>
+                  <m:r>
+                    <w:rPr>
+                      <w:rFonts w:ascii="Cambria Math" w:hAnsi="Cambria Math" w:cstheme="minorHAnsi"/>
+                    </w:rPr>
+                    <m:t>2</m:t>
+                  </m:r>
+                </m:sup>
+              </m:sSubSup>
+              <m:r>
+                <w:rPr>
+                  <w:rFonts w:ascii="Cambria Math" w:hAnsi="Cambria Math" w:cstheme="minorHAnsi"/>
+                </w:rPr>
+                <m:t>-</m:t>
+              </m:r>
+              <m:sSubSup>
+                <m:sSubSupPr>
+                  <m:ctrlPr>
+                    <w:rPr>
+                      <w:rFonts w:ascii="Cambria Math" w:hAnsi="Cambria Math" w:cstheme="minorHAnsi"/>
+                      <w:i/>
+                      <w:iCs/>
+                    </w:rPr>
+                  </m:ctrlPr>
+                </m:sSubSupPr>
+                <m:e>
+                  <m:r>
+                    <w:rPr>
+                      <w:rFonts w:ascii="Cambria Math" w:hAnsi="Cambria Math" w:cstheme="minorHAnsi"/>
+                    </w:rPr>
+                    <m:t>R</m:t>
+                  </m:r>
+                </m:e>
+                <m:sub>
+                  <m:r>
+                    <w:rPr>
+                      <w:rFonts w:ascii="Cambria Math" w:hAnsi="Cambria Math" w:cstheme="minorHAnsi"/>
+                    </w:rPr>
+                    <m:t>1</m:t>
+                  </m:r>
+                </m:sub>
+                <m:sup>
+                  <m:r>
+                    <w:rPr>
+                      <w:rFonts w:ascii="Cambria Math" w:hAnsi="Cambria Math" w:cstheme="minorHAnsi"/>
+                    </w:rPr>
+                    <m:t>2</m:t>
+                  </m:r>
+                </m:sup>
+              </m:sSubSup>
+            </m:e>
+          </m:d>
+          <m:sSub>
+            <m:sSubPr>
+              <m:ctrlPr>
+                <w:rPr>
+                  <w:rFonts w:ascii="Cambria Math" w:hAnsi="Cambria Math" w:cstheme="minorHAnsi"/>
+                  <w:i/>
+                  <w:iCs/>
+                </w:rPr>
+              </m:ctrlPr>
+            </m:sSubPr>
+            <m:e>
+              <m:r>
+                <w:rPr>
+                  <w:rFonts w:ascii="Cambria Math" w:hAnsi="Cambria Math" w:cstheme="minorHAnsi"/>
+                </w:rPr>
+                <m:t>ρ</m:t>
+              </m:r>
+            </m:e>
+            <m:sub>
+              <m:r>
+                <w:rPr>
+                  <w:rFonts w:ascii="Cambria Math" w:hAnsi="Cambria Math" w:cstheme="minorHAnsi"/>
+                </w:rPr>
+                <m:t>2</m:t>
+              </m:r>
+            </m:sub>
+          </m:sSub>
+          <m:sSub>
+            <m:sSubPr>
+              <m:ctrlPr>
+                <w:rPr>
+                  <w:rFonts w:ascii="Cambria Math" w:hAnsi="Cambria Math" w:cstheme="minorHAnsi"/>
+                  <w:i/>
+                  <w:iCs/>
+                </w:rPr>
+              </m:ctrlPr>
+            </m:sSubPr>
+            <m:e>
+              <m:r>
+                <w:rPr>
+                  <w:rFonts w:ascii="Cambria Math" w:hAnsi="Cambria Math" w:cstheme="minorHAnsi"/>
+                </w:rPr>
+                <m:t>R</m:t>
+              </m:r>
+            </m:e>
+            <m:sub>
+              <m:r>
+                <w:rPr>
+                  <w:rFonts w:ascii="Cambria Math" w:hAnsi="Cambria Math" w:cstheme="minorHAnsi"/>
+                </w:rPr>
+                <m:t>moles</m:t>
+              </m:r>
+              <m:r>
+                <w:rPr>
+                  <w:rFonts w:ascii="Cambria Math" w:hAnsi="Cambria Math" w:cstheme="minorHAnsi"/>
+                </w:rPr>
+                <m:t>2</m:t>
+              </m:r>
+            </m:sub>
+          </m:sSub>
+          <m:r>
+            <w:rPr>
+              <w:rFonts w:ascii="Cambria Math" w:hAnsi="Cambria Math" w:cstheme="minorHAnsi"/>
+            </w:rPr>
+            <m:t>/</m:t>
+          </m:r>
+          <m:sSub>
+            <m:sSubPr>
+              <m:ctrlPr>
+                <w:rPr>
+                  <w:rFonts w:ascii="Cambria Math" w:hAnsi="Cambria Math" w:cstheme="minorHAnsi"/>
+                  <w:i/>
+                  <w:iCs/>
+                </w:rPr>
+              </m:ctrlPr>
+            </m:sSubPr>
+            <m:e>
+              <m:r>
+                <w:rPr>
+                  <w:rFonts w:ascii="Cambria Math" w:hAnsi="Cambria Math" w:cstheme="minorHAnsi"/>
+                </w:rPr>
+                <m:t>M</m:t>
+              </m:r>
+            </m:e>
+            <m:sub>
+              <m:r>
+                <w:rPr>
+                  <w:rFonts w:ascii="Cambria Math" w:hAnsi="Cambria Math" w:cstheme="minorHAnsi"/>
+                </w:rPr>
+                <m:t>2</m:t>
+              </m:r>
+            </m:sub>
+          </m:sSub>
+          <m:r>
+            <w:rPr>
+              <w:rFonts w:ascii="Cambria Math" w:hAnsi="Cambria Math" w:cstheme="minorHAnsi"/>
+            </w:rPr>
+            <m:t>))</m:t>
+          </m:r>
+          <m:sSub>
+            <m:sSubPr>
+              <m:ctrlPr>
+                <w:rPr>
+                  <w:rFonts w:ascii="Cambria Math" w:hAnsi="Cambria Math" w:cstheme="minorHAnsi"/>
+                  <w:i/>
+                  <w:iCs/>
+                  <w:kern w:val="2"/>
+                  <w14:ligatures w14:val="standardContextual"/>
+                </w:rPr>
+              </m:ctrlPr>
+            </m:sSubPr>
+            <m:e>
+              <m:r>
+                <w:rPr>
+                  <w:rFonts w:ascii="Cambria Math" w:hAnsi="Cambria Math" w:cstheme="minorHAnsi"/>
+                </w:rPr>
+                <m:t>M</m:t>
+              </m:r>
+            </m:e>
+            <m:sub>
+              <m:r>
+                <w:rPr>
+                  <w:rFonts w:ascii="Cambria Math" w:hAnsi="Cambria Math" w:cstheme="minorHAnsi"/>
+                </w:rPr>
+                <m:t>R</m:t>
+              </m:r>
+            </m:sub>
+          </m:sSub>
+          <m:r>
+            <w:rPr>
+              <w:rFonts w:ascii="Cambria Math" w:hAnsi="Cambria Math" w:cstheme="minorHAnsi"/>
+            </w:rPr>
+            <m:t>/1000</m:t>
+          </m:r>
+        </m:oMath>
+      </m:oMathPara>
+    </w:p>
+    <w:p>
+      <w:pPr>
+        <w:rPr>
+          <w:rFonts w:cstheme="minorHAnsi"/>
+        </w:rPr>
+      </w:pPr>
+      <w:r>
+        <w:rPr>
+          <w:rFonts w:cstheme="minorHAnsi"/>
+        </w:rPr>
+        <w:t>O</w:t>
+      </w:r>
+      <m:oMath>
+        <m:r>
+          <m:rPr>
+            <m:sty m:val="p"/>
+          </m:rPr>
+          <w:rPr>
+            <w:rFonts w:ascii="Cambria Math" w:hAnsi="Cambria Math" w:cstheme="minorHAnsi"/>
+          </w:rPr>
+          <m:t>verall density of the ith layer</m:t>
+        </m:r>
+      </m:oMath>
+      <w:r>
+        <w:rPr>
+          <w:rFonts w:cstheme="minorHAnsi"/>
+        </w:rPr>
+        <w:br/>
+      </w:r>
+      <m:oMathPara>
+        <m:oMathParaPr>
+          <m:jc m:val="centerGroup"/>
+        </m:oMathParaPr>
+        <m:oMath>
+          <m:sSub>
+            <m:sSubPr>
+              <m:ctrlPr>
+                <w:rPr>
+                  <w:rFonts w:ascii="Cambria Math" w:hAnsi="Cambria Math" w:cstheme="minorHAnsi"/>
+                  <w:i/>
+                  <w:iCs/>
+                </w:rPr>
+              </m:ctrlPr>
+            </m:sSubPr>
+            <m:e>
+              <m:r>
+                <w:rPr>
+                  <w:rFonts w:ascii="Cambria Math" w:hAnsi="Cambria Math" w:cstheme="minorHAnsi"/>
+                </w:rPr>
+                <m:t>ρ</m:t>
+              </m:r>
+            </m:e>
+            <m:sub>
+              <m:r>
+                <w:rPr>
+                  <w:rFonts w:ascii="Cambria Math" w:hAnsi="Cambria Math" w:cstheme="minorHAnsi"/>
+                </w:rPr>
+                <m:t>i</m:t>
+              </m:r>
+            </m:sub>
+          </m:sSub>
+          <m:r>
+            <w:rPr>
+              <w:rFonts w:ascii="Cambria Math" w:hAnsi="Cambria Math" w:cstheme="minorHAnsi"/>
+            </w:rPr>
+            <m:t>=</m:t>
+          </m:r>
+          <m:d>
+            <m:dPr>
+              <m:ctrlPr>
+                <w:rPr>
+                  <w:rFonts w:ascii="Cambria Math" w:hAnsi="Cambria Math" w:cstheme="minorHAnsi"/>
+                  <w:i/>
+                  <w:iCs/>
+                </w:rPr>
+              </m:ctrlPr>
+            </m:dPr>
+            <m:e>
+              <m:f>
+                <m:fPr>
+                  <m:ctrlPr>
+                    <w:rPr>
+                      <w:rFonts w:ascii="Cambria Math" w:hAnsi="Cambria Math" w:cstheme="minorHAnsi"/>
+                      <w:i/>
+                      <w:iCs/>
+                    </w:rPr>
+                  </m:ctrlPr>
+                </m:fPr>
+                <m:num>
+                  <m:sSub>
+                    <m:sSubPr>
+                      <m:ctrlPr>
+                        <w:rPr>
+                          <w:rFonts w:ascii="Cambria Math" w:hAnsi="Cambria Math" w:cstheme="minorHAnsi"/>
+                          <w:i/>
+                          <w:iCs/>
+                        </w:rPr>
+                      </m:ctrlPr>
+                    </m:sSubPr>
+                    <m:e>
+                      <m:r>
+                        <w:rPr>
+                          <w:rFonts w:ascii="Cambria Math" w:hAnsi="Cambria Math" w:cstheme="minorHAnsi"/>
+                        </w:rPr>
+                        <m:t>M</m:t>
+                      </m:r>
+                    </m:e>
+                    <m:sub>
+                      <m:r>
+                        <w:rPr>
+                          <w:rFonts w:ascii="Cambria Math" w:hAnsi="Cambria Math" w:cstheme="minorHAnsi"/>
+                        </w:rPr>
+                        <m:t>i</m:t>
+                      </m:r>
+                    </m:sub>
+                  </m:sSub>
+                  <m:sSub>
+                    <m:sSubPr>
+                      <m:ctrlPr>
+                        <w:rPr>
+                          <w:rFonts w:ascii="Cambria Math" w:hAnsi="Cambria Math" w:cstheme="minorHAnsi"/>
+                          <w:i/>
+                          <w:iCs/>
+                        </w:rPr>
+                      </m:ctrlPr>
+                    </m:sSubPr>
+                    <m:e>
+                      <m:r>
+                        <w:rPr>
+                          <w:rFonts w:ascii="Cambria Math" w:hAnsi="Cambria Math" w:cstheme="minorHAnsi"/>
+                        </w:rPr>
+                        <m:t>ρ</m:t>
+                      </m:r>
+                    </m:e>
+                    <m:sub>
+                      <m:r>
+                        <w:rPr>
+                          <w:rFonts w:ascii="Cambria Math" w:hAnsi="Cambria Math" w:cstheme="minorHAnsi"/>
+                        </w:rPr>
+                        <m:t>oi</m:t>
+                      </m:r>
+                    </m:sub>
+                  </m:sSub>
+                </m:num>
+                <m:den>
+                  <m:sSub>
+                    <m:sSubPr>
+                      <m:ctrlPr>
+                        <w:rPr>
+                          <w:rFonts w:ascii="Cambria Math" w:hAnsi="Cambria Math" w:cstheme="minorHAnsi"/>
+                          <w:i/>
+                          <w:iCs/>
+                        </w:rPr>
+                      </m:ctrlPr>
+                    </m:sSubPr>
+                    <m:e>
+                      <m:r>
+                        <w:rPr>
+                          <w:rFonts w:ascii="Cambria Math" w:hAnsi="Cambria Math" w:cstheme="minorHAnsi"/>
+                        </w:rPr>
+                        <m:t>M</m:t>
+                      </m:r>
+                    </m:e>
+                    <m:sub>
+                      <m:r>
+                        <w:rPr>
+                          <w:rFonts w:ascii="Cambria Math" w:hAnsi="Cambria Math" w:cstheme="minorHAnsi"/>
+                        </w:rPr>
+                        <m:t>oi</m:t>
+                      </m:r>
+                    </m:sub>
+                  </m:sSub>
+                </m:den>
+              </m:f>
+            </m:e>
+          </m:d>
+        </m:oMath>
+      </m:oMathPara>
+    </w:p>
+    <w:p>
+      <w:pPr>
+        <w:rPr>
+          <w:rFonts w:eastAsiaTheme="minorEastAsia" w:cstheme="minorHAnsi"/>
+        </w:rPr>
+      </w:pPr>
+      <m:oMathPara>
+        <m:oMathParaPr>
+          <m:jc m:val="left"/>
+        </m:oMathParaPr>
+        <m:oMath>
+          <m:r>
+            <m:rPr>
+              <m:sty m:val="p"/>
+            </m:rPr>
+            <w:rPr>
+              <w:rFonts w:ascii="Cambria Math" w:hAnsi="Cambria Math" w:cstheme="minorHAnsi"/>
+            </w:rPr>
+            <m:t>The t</m:t>
+          </m:r>
+          <m:r>
+            <m:rPr>
+              <m:sty m:val="p"/>
+            </m:rPr>
+            <w:rPr>
+              <w:rFonts w:ascii="Cambria Math" w:hAnsi="Cambria Math" w:cstheme="minorHAnsi"/>
+            </w:rPr>
+            <m:t>otal molecular weight of the solute in the ith laye</m:t>
+          </m:r>
+          <m:r>
+            <m:rPr>
+              <m:sty m:val="p"/>
+            </m:rPr>
+            <w:rPr>
+              <w:rFonts w:ascii="Cambria Math" w:hAnsi="Cambria Math" w:cstheme="minorHAnsi"/>
+            </w:rPr>
+            <m:t>r</m:t>
+          </m:r>
+        </m:oMath>
+      </m:oMathPara>
+    </w:p>
+    <w:p>
+      <w:pPr>
+        <w:rPr>
+          <w:rFonts w:eastAsiaTheme="minorEastAsia" w:cstheme="minorHAnsi"/>
           <w:iCs/>
         </w:rPr>
-        <w:t xml:space="preserve"> then the ‘Density’ should be the density of the element itself.</w:t>
-      </w:r>
+      </w:pPr>
+      <m:oMathPara>
+        <m:oMathParaPr>
+          <m:jc m:val="centerGroup"/>
+        </m:oMathParaPr>
+        <m:oMath>
+          <m:sSub>
+            <m:sSubPr>
+              <m:ctrlPr>
+                <w:rPr>
+                  <w:rFonts w:ascii="Cambria Math" w:hAnsi="Cambria Math" w:cstheme="minorHAnsi"/>
+                  <w:i/>
+                  <w:iCs/>
+                </w:rPr>
+              </m:ctrlPr>
+            </m:sSubPr>
+            <m:e>
+              <m:r>
+                <w:rPr>
+                  <w:rFonts w:ascii="Cambria Math" w:hAnsi="Cambria Math" w:cstheme="minorHAnsi"/>
+                </w:rPr>
+                <m:t>M</m:t>
+              </m:r>
+            </m:e>
+            <m:sub>
+              <m:r>
+                <w:rPr>
+                  <w:rFonts w:ascii="Cambria Math" w:hAnsi="Cambria Math" w:cstheme="minorHAnsi"/>
+                </w:rPr>
+                <m:t>i</m:t>
+              </m:r>
+            </m:sub>
+          </m:sSub>
+          <m:r>
+            <w:rPr>
+              <w:rFonts w:ascii="Cambria Math" w:hAnsi="Cambria Math" w:cstheme="minorHAnsi"/>
+            </w:rPr>
+            <m:t>=</m:t>
+          </m:r>
+          <m:sSub>
+            <m:sSubPr>
+              <m:ctrlPr>
+                <w:rPr>
+                  <w:rFonts w:ascii="Cambria Math" w:hAnsi="Cambria Math" w:cstheme="minorHAnsi"/>
+                  <w:i/>
+                  <w:iCs/>
+                </w:rPr>
+              </m:ctrlPr>
+            </m:sSubPr>
+            <m:e>
+              <m:r>
+                <w:rPr>
+                  <w:rFonts w:ascii="Cambria Math" w:hAnsi="Cambria Math" w:cstheme="minorHAnsi"/>
+                </w:rPr>
+                <m:t>M</m:t>
+              </m:r>
+            </m:e>
+            <m:sub>
+              <m:r>
+                <w:rPr>
+                  <w:rFonts w:ascii="Cambria Math" w:hAnsi="Cambria Math" w:cstheme="minorHAnsi"/>
+                </w:rPr>
+                <m:t>oi</m:t>
+              </m:r>
+            </m:sub>
+          </m:sSub>
+          <m:r>
+            <w:rPr>
+              <w:rFonts w:ascii="Cambria Math" w:hAnsi="Cambria Math" w:cstheme="minorHAnsi"/>
+            </w:rPr>
+            <m:t>+</m:t>
+          </m:r>
+          <m:sSub>
+            <m:sSubPr>
+              <m:ctrlPr>
+                <w:rPr>
+                  <w:rFonts w:ascii="Cambria Math" w:hAnsi="Cambria Math" w:cstheme="minorHAnsi"/>
+                  <w:i/>
+                  <w:iCs/>
+                </w:rPr>
+              </m:ctrlPr>
+            </m:sSubPr>
+            <m:e>
+              <m:sSub>
+                <m:sSubPr>
+                  <m:ctrlPr>
+                    <w:rPr>
+                      <w:rFonts w:ascii="Cambria Math" w:hAnsi="Cambria Math" w:cstheme="minorHAnsi"/>
+                      <w:i/>
+                      <w:iCs/>
+                    </w:rPr>
+                  </m:ctrlPr>
+                </m:sSubPr>
+                <m:e>
+                  <m:r>
+                    <w:rPr>
+                      <w:rFonts w:ascii="Cambria Math" w:hAnsi="Cambria Math" w:cstheme="minorHAnsi"/>
+                    </w:rPr>
+                    <m:t>R</m:t>
+                  </m:r>
+                </m:e>
+                <m:sub>
+                  <m:r>
+                    <w:rPr>
+                      <w:rFonts w:ascii="Cambria Math" w:hAnsi="Cambria Math" w:cstheme="minorHAnsi"/>
+                    </w:rPr>
+                    <m:t>moles</m:t>
+                  </m:r>
+                </m:sub>
+              </m:sSub>
+              <m:r>
+                <w:rPr>
+                  <w:rFonts w:ascii="Cambria Math" w:hAnsi="Cambria Math" w:cstheme="minorHAnsi"/>
+                </w:rPr>
+                <m:t>M</m:t>
+              </m:r>
+            </m:e>
+            <m:sub>
+              <m:r>
+                <w:rPr>
+                  <w:rFonts w:ascii="Cambria Math" w:hAnsi="Cambria Math" w:cstheme="minorHAnsi"/>
+                </w:rPr>
+                <m:t>R</m:t>
+              </m:r>
+            </m:sub>
+          </m:sSub>
+        </m:oMath>
+      </m:oMathPara>
     </w:p>
-    <w:p/>
-    <w:p/>
+    <w:p>
+      <w:pPr>
+        <w:rPr>
+          <w:rFonts w:eastAsiaTheme="minorEastAsia" w:cstheme="minorHAnsi"/>
+          <w:iCs/>
+        </w:rPr>
+      </w:pPr>
+    </w:p>
+    <w:p>
+      <w:pPr>
+        <w:jc w:val="both"/>
+        <w:rPr>
+          <w:rFonts w:eastAsiaTheme="minorEastAsia" w:cstheme="minorHAnsi"/>
+        </w:rPr>
+      </w:pPr>
+      <m:oMathPara>
+        <m:oMath>
+          <m:sSub>
+            <m:sSubPr>
+              <m:ctrlPr>
+                <w:rPr>
+                  <w:rFonts w:ascii="Cambria Math" w:hAnsi="Cambria Math" w:cstheme="minorHAnsi"/>
+                  <w:i/>
+                  <w:iCs/>
+                </w:rPr>
+              </m:ctrlPr>
+            </m:sSubPr>
+            <m:e>
+              <m:r>
+                <w:rPr>
+                  <w:rFonts w:ascii="Cambria Math" w:hAnsi="Cambria Math" w:cstheme="minorHAnsi"/>
+                </w:rPr>
+                <m:t>M</m:t>
+              </m:r>
+            </m:e>
+            <m:sub>
+              <m:r>
+                <w:rPr>
+                  <w:rFonts w:ascii="Cambria Math" w:hAnsi="Cambria Math" w:cstheme="minorHAnsi"/>
+                </w:rPr>
+                <m:t>R</m:t>
+              </m:r>
+            </m:sub>
+          </m:sSub>
+          <m:r>
+            <m:rPr>
+              <m:sty m:val="p"/>
+            </m:rPr>
+            <w:rPr>
+              <w:rFonts w:ascii="Cambria Math" w:hAnsi="Cambria Math" w:cstheme="minorHAnsi"/>
+            </w:rPr>
+            <m:t>=Atomic weight of </m:t>
+          </m:r>
+          <m:r>
+            <m:rPr>
+              <m:sty m:val="p"/>
+            </m:rPr>
+            <w:rPr>
+              <w:rFonts w:ascii="Cambria Math" w:hAnsi="Cambria Math" w:cstheme="minorHAnsi"/>
+            </w:rPr>
+            <m:t>the r</m:t>
+          </m:r>
+          <m:r>
+            <m:rPr>
+              <m:sty m:val="p"/>
+            </m:rPr>
+            <w:rPr>
+              <w:rFonts w:ascii="Cambria Math" w:hAnsi="Cambria Math" w:cstheme="minorHAnsi"/>
+            </w:rPr>
+            <m:t>esonant Element</m:t>
+          </m:r>
+        </m:oMath>
+      </m:oMathPara>
+    </w:p>
+    <w:p>
+      <w:pPr>
+        <w:jc w:val="both"/>
+        <w:rPr>
+          <w:rFonts w:eastAsiaTheme="minorEastAsia" w:cstheme="minorHAnsi"/>
+        </w:rPr>
+      </w:pPr>
+      <m:oMathPara>
+        <m:oMath>
+          <m:sSub>
+            <m:sSubPr>
+              <m:ctrlPr>
+                <w:rPr>
+                  <w:rFonts w:ascii="Cambria Math" w:hAnsi="Cambria Math" w:cstheme="minorHAnsi"/>
+                  <w:i/>
+                  <w:iCs/>
+                </w:rPr>
+              </m:ctrlPr>
+            </m:sSubPr>
+            <m:e>
+              <m:r>
+                <w:rPr>
+                  <w:rFonts w:ascii="Cambria Math" w:hAnsi="Cambria Math" w:cstheme="minorHAnsi"/>
+                </w:rPr>
+                <m:t>ρ</m:t>
+              </m:r>
+            </m:e>
+            <m:sub>
+              <m:r>
+                <w:rPr>
+                  <w:rFonts w:ascii="Cambria Math" w:hAnsi="Cambria Math" w:cstheme="minorHAnsi"/>
+                </w:rPr>
+                <m:t>oi</m:t>
+              </m:r>
+            </m:sub>
+          </m:sSub>
+          <m:r>
+            <m:rPr>
+              <m:sty m:val="p"/>
+            </m:rPr>
+            <w:rPr>
+              <w:rFonts w:ascii="Cambria Math" w:hAnsi="Cambria Math" w:cstheme="minorHAnsi"/>
+            </w:rPr>
+            <m:t>=density of </m:t>
+          </m:r>
+          <m:r>
+            <w:rPr>
+              <w:rFonts w:ascii="Cambria Math" w:hAnsi="Cambria Math" w:cstheme="minorHAnsi"/>
+            </w:rPr>
+            <m:t>i</m:t>
+          </m:r>
+          <m:r>
+            <m:rPr>
+              <m:sty m:val="p"/>
+            </m:rPr>
+            <w:rPr>
+              <w:rFonts w:ascii="Cambria Math" w:hAnsi="Cambria Math" w:cstheme="minorHAnsi"/>
+            </w:rPr>
+            <m:t>th layer without </m:t>
+          </m:r>
+          <m:r>
+            <m:rPr>
+              <m:sty m:val="p"/>
+            </m:rPr>
+            <w:rPr>
+              <w:rFonts w:ascii="Cambria Math" w:hAnsi="Cambria Math" w:cstheme="minorHAnsi"/>
+            </w:rPr>
+            <m:t xml:space="preserve">the </m:t>
+          </m:r>
+          <m:r>
+            <m:rPr>
+              <m:sty m:val="p"/>
+            </m:rPr>
+            <w:rPr>
+              <w:rFonts w:ascii="Cambria Math" w:hAnsi="Cambria Math" w:cstheme="minorHAnsi"/>
+            </w:rPr>
+            <m:t>resonant element</m:t>
+          </m:r>
+        </m:oMath>
+      </m:oMathPara>
+    </w:p>
+    <w:p>
+      <w:pPr>
+        <w:jc w:val="both"/>
+        <w:rPr>
+          <w:rFonts w:eastAsiaTheme="minorEastAsia" w:cstheme="minorHAnsi"/>
+        </w:rPr>
+      </w:pPr>
+      <m:oMathPara>
+        <m:oMathParaPr>
+          <m:jc m:val="centerGroup"/>
+        </m:oMathParaPr>
+        <m:oMath>
+          <m:sSub>
+            <m:sSubPr>
+              <m:ctrlPr>
+                <w:rPr>
+                  <w:rFonts w:ascii="Cambria Math" w:hAnsi="Cambria Math" w:cstheme="minorHAnsi"/>
+                  <w:i/>
+                  <w:iCs/>
+                </w:rPr>
+              </m:ctrlPr>
+            </m:sSubPr>
+            <m:e>
+              <m:r>
+                <w:rPr>
+                  <w:rFonts w:ascii="Cambria Math" w:hAnsi="Cambria Math" w:cstheme="minorHAnsi"/>
+                </w:rPr>
+                <m:t>R</m:t>
+              </m:r>
+            </m:e>
+            <m:sub>
+              <m:r>
+                <w:rPr>
+                  <w:rFonts w:ascii="Cambria Math" w:hAnsi="Cambria Math" w:cstheme="minorHAnsi"/>
+                </w:rPr>
+                <m:t>moles</m:t>
+              </m:r>
+            </m:sub>
+          </m:sSub>
+          <m:r>
+            <m:rPr>
+              <m:sty m:val="p"/>
+            </m:rPr>
+            <w:rPr>
+              <w:rFonts w:ascii="Cambria Math" w:hAnsi="Cambria Math" w:cstheme="minorHAnsi"/>
+            </w:rPr>
+            <m:t>=Moles of </m:t>
+          </m:r>
+          <m:r>
+            <m:rPr>
+              <m:sty m:val="p"/>
+            </m:rPr>
+            <w:rPr>
+              <w:rFonts w:ascii="Cambria Math" w:hAnsi="Cambria Math" w:cstheme="minorHAnsi"/>
+            </w:rPr>
+            <m:t xml:space="preserve">the </m:t>
+          </m:r>
+          <m:r>
+            <m:rPr>
+              <m:sty m:val="p"/>
+            </m:rPr>
+            <w:rPr>
+              <w:rFonts w:ascii="Cambria Math" w:hAnsi="Cambria Math" w:cstheme="minorHAnsi"/>
+            </w:rPr>
+            <m:t>resonant element in the </m:t>
+          </m:r>
+          <m:r>
+            <w:rPr>
+              <w:rFonts w:ascii="Cambria Math" w:hAnsi="Cambria Math" w:cstheme="minorHAnsi"/>
+            </w:rPr>
+            <m:t>i</m:t>
+          </m:r>
+          <m:r>
+            <m:rPr>
+              <m:sty m:val="p"/>
+            </m:rPr>
+            <w:rPr>
+              <w:rFonts w:ascii="Cambria Math" w:hAnsi="Cambria Math" w:cstheme="minorHAnsi"/>
+            </w:rPr>
+            <m:t>th layer</m:t>
+          </m:r>
+        </m:oMath>
+      </m:oMathPara>
+    </w:p>
+    <w:p>
+      <w:pPr>
+        <w:jc w:val="both"/>
+        <w:rPr>
+          <w:rFonts w:eastAsiaTheme="minorEastAsia" w:cstheme="minorHAnsi"/>
+        </w:rPr>
+      </w:pPr>
+    </w:p>
+    <w:p>
+      <w:pPr>
+        <w:jc w:val="both"/>
+        <w:rPr>
+          <w:rFonts w:eastAsiaTheme="minorEastAsia" w:cstheme="minorHAnsi"/>
+        </w:rPr>
+      </w:pPr>
+    </w:p>
+    <w:p>
+      <w:pPr>
+        <w:jc w:val="both"/>
+        <w:rPr>
+          <w:rFonts w:eastAsiaTheme="minorEastAsia" w:cstheme="minorHAnsi"/>
+        </w:rPr>
+      </w:pPr>
+      <w:r>
+        <w:rPr>
+          <w:rFonts w:eastAsiaTheme="minorEastAsia" w:cstheme="minorHAnsi"/>
+        </w:rPr>
+        <w:t>Combining the above equations, we can write</w:t>
+      </w:r>
+    </w:p>
+    <w:p>
+      <w:pPr>
+        <w:jc w:val="both"/>
+        <w:rPr>
+          <w:rFonts w:eastAsiaTheme="minorEastAsia" w:cstheme="minorHAnsi"/>
+          <w:iCs/>
+        </w:rPr>
+      </w:pPr>
+      <m:oMathPara>
+        <m:oMath>
+          <m:sSub>
+            <m:sSubPr>
+              <m:ctrlPr>
+                <w:rPr>
+                  <w:rFonts w:ascii="Cambria Math" w:hAnsi="Cambria Math" w:cstheme="minorHAnsi"/>
+                  <w:i/>
+                  <w:iCs/>
+                </w:rPr>
+              </m:ctrlPr>
+            </m:sSubPr>
+            <m:e>
+              <m:r>
+                <w:rPr>
+                  <w:rFonts w:ascii="Cambria Math" w:hAnsi="Cambria Math" w:cstheme="minorHAnsi"/>
+                </w:rPr>
+                <m:t>ρ</m:t>
+              </m:r>
+            </m:e>
+            <m:sub>
+              <m:r>
+                <w:rPr>
+                  <w:rFonts w:ascii="Cambria Math" w:hAnsi="Cambria Math" w:cstheme="minorHAnsi"/>
+                </w:rPr>
+                <m:t>NR</m:t>
+              </m:r>
+            </m:sub>
+          </m:sSub>
+          <m:r>
+            <w:rPr>
+              <w:rFonts w:ascii="Cambria Math" w:hAnsi="Cambria Math" w:cstheme="minorHAnsi"/>
+            </w:rPr>
+            <m:t>=</m:t>
+          </m:r>
+          <m:sSub>
+            <m:sSubPr>
+              <m:ctrlPr>
+                <w:rPr>
+                  <w:rFonts w:ascii="Cambria Math" w:hAnsi="Cambria Math" w:cstheme="minorHAnsi"/>
+                  <w:i/>
+                  <w:iCs/>
+                </w:rPr>
+              </m:ctrlPr>
+            </m:sSubPr>
+            <m:e>
+              <m:r>
+                <w:rPr>
+                  <w:rFonts w:ascii="Cambria Math" w:hAnsi="Cambria Math" w:cstheme="minorHAnsi"/>
+                </w:rPr>
+                <m:t>(ρ</m:t>
+              </m:r>
+            </m:e>
+            <m:sub>
+              <m:r>
+                <w:rPr>
+                  <w:rFonts w:ascii="Cambria Math" w:hAnsi="Cambria Math" w:cstheme="minorHAnsi"/>
+                </w:rPr>
+                <m:t>T</m:t>
+              </m:r>
+            </m:sub>
+          </m:sSub>
+          <m:r>
+            <w:rPr>
+              <w:rFonts w:ascii="Cambria Math" w:hAnsi="Cambria Math" w:cstheme="minorHAnsi"/>
+            </w:rPr>
+            <m:t>-</m:t>
+          </m:r>
+          <m:sSub>
+            <m:sSubPr>
+              <m:ctrlPr>
+                <w:rPr>
+                  <w:rFonts w:ascii="Cambria Math" w:hAnsi="Cambria Math" w:cstheme="minorHAnsi"/>
+                  <w:i/>
+                  <w:iCs/>
+                </w:rPr>
+              </m:ctrlPr>
+            </m:sSubPr>
+            <m:e>
+              <m:r>
+                <w:rPr>
+                  <w:rFonts w:ascii="Cambria Math" w:hAnsi="Cambria Math" w:cstheme="minorHAnsi"/>
+                </w:rPr>
+                <m:t>N</m:t>
+              </m:r>
+            </m:e>
+            <m:sub>
+              <m:r>
+                <w:rPr>
+                  <w:rFonts w:ascii="Cambria Math" w:hAnsi="Cambria Math" w:cstheme="minorHAnsi"/>
+                </w:rPr>
+                <m:t>p</m:t>
+              </m:r>
+            </m:sub>
+          </m:sSub>
+          <m:sSub>
+            <m:sSubPr>
+              <m:ctrlPr>
+                <w:rPr>
+                  <w:rFonts w:ascii="Cambria Math" w:hAnsi="Cambria Math" w:cstheme="minorHAnsi"/>
+                  <w:i/>
+                  <w:iCs/>
+                </w:rPr>
+              </m:ctrlPr>
+            </m:sSubPr>
+            <m:e>
+              <m:r>
+                <w:rPr>
+                  <w:rFonts w:ascii="Cambria Math" w:hAnsi="Cambria Math" w:cstheme="minorHAnsi"/>
+                </w:rPr>
+                <m:t>N</m:t>
+              </m:r>
+            </m:e>
+            <m:sub>
+              <m:r>
+                <w:rPr>
+                  <w:rFonts w:ascii="Cambria Math" w:hAnsi="Cambria Math" w:cstheme="minorHAnsi"/>
+                </w:rPr>
+                <m:t>A</m:t>
+              </m:r>
+            </m:sub>
+          </m:sSub>
+          <m:r>
+            <w:rPr>
+              <w:rFonts w:ascii="Cambria Math" w:hAnsi="Cambria Math" w:cstheme="minorHAnsi"/>
+            </w:rPr>
+            <m:t>πL</m:t>
+          </m:r>
+          <m:sSubSup>
+            <m:sSubSupPr>
+              <m:ctrlPr>
+                <w:rPr>
+                  <w:rFonts w:ascii="Cambria Math" w:hAnsi="Cambria Math" w:cstheme="minorHAnsi"/>
+                  <w:i/>
+                  <w:iCs/>
+                </w:rPr>
+              </m:ctrlPr>
+            </m:sSubSupPr>
+            <m:e>
+              <m:r>
+                <w:rPr>
+                  <w:rFonts w:ascii="Cambria Math" w:hAnsi="Cambria Math" w:cstheme="minorHAnsi"/>
+                </w:rPr>
+                <m:t>(R</m:t>
+              </m:r>
+            </m:e>
+            <m:sub>
+              <m:r>
+                <w:rPr>
+                  <w:rFonts w:ascii="Cambria Math" w:hAnsi="Cambria Math" w:cstheme="minorHAnsi"/>
+                </w:rPr>
+                <m:t>1</m:t>
+              </m:r>
+            </m:sub>
+            <m:sup>
+              <m:r>
+                <w:rPr>
+                  <w:rFonts w:ascii="Cambria Math" w:hAnsi="Cambria Math" w:cstheme="minorHAnsi"/>
+                </w:rPr>
+                <m:t>2</m:t>
+              </m:r>
+            </m:sup>
+          </m:sSubSup>
+          <m:sSub>
+            <m:sSubPr>
+              <m:ctrlPr>
+                <w:rPr>
+                  <w:rFonts w:ascii="Cambria Math" w:hAnsi="Cambria Math" w:cstheme="minorHAnsi"/>
+                  <w:i/>
+                  <w:iCs/>
+                </w:rPr>
+              </m:ctrlPr>
+            </m:sSubPr>
+            <m:e>
+              <m:r>
+                <w:rPr>
+                  <w:rFonts w:ascii="Cambria Math" w:hAnsi="Cambria Math" w:cstheme="minorHAnsi"/>
+                </w:rPr>
+                <m:t>ρ</m:t>
+              </m:r>
+            </m:e>
+            <m:sub>
+              <m:r>
+                <w:rPr>
+                  <w:rFonts w:ascii="Cambria Math" w:hAnsi="Cambria Math" w:cstheme="minorHAnsi"/>
+                </w:rPr>
+                <m:t>o</m:t>
+              </m:r>
+              <m:r>
+                <w:rPr>
+                  <w:rFonts w:ascii="Cambria Math" w:hAnsi="Cambria Math" w:cstheme="minorHAnsi"/>
+                </w:rPr>
+                <m:t>1</m:t>
+              </m:r>
+            </m:sub>
+          </m:sSub>
+          <m:sSub>
+            <m:sSubPr>
+              <m:ctrlPr>
+                <w:rPr>
+                  <w:rFonts w:ascii="Cambria Math" w:hAnsi="Cambria Math" w:cstheme="minorHAnsi"/>
+                  <w:i/>
+                  <w:iCs/>
+                </w:rPr>
+              </m:ctrlPr>
+            </m:sSubPr>
+            <m:e>
+              <m:r>
+                <w:rPr>
+                  <w:rFonts w:ascii="Cambria Math" w:hAnsi="Cambria Math" w:cstheme="minorHAnsi"/>
+                </w:rPr>
+                <m:t>R</m:t>
+              </m:r>
+            </m:e>
+            <m:sub>
+              <m:r>
+                <w:rPr>
+                  <w:rFonts w:ascii="Cambria Math" w:hAnsi="Cambria Math" w:cstheme="minorHAnsi"/>
+                </w:rPr>
+                <m:t>moles</m:t>
+              </m:r>
+              <m:r>
+                <w:rPr>
+                  <w:rFonts w:ascii="Cambria Math" w:hAnsi="Cambria Math" w:cstheme="minorHAnsi"/>
+                </w:rPr>
+                <m:t>1</m:t>
+              </m:r>
+            </m:sub>
+          </m:sSub>
+          <m:r>
+            <w:rPr>
+              <w:rFonts w:ascii="Cambria Math" w:hAnsi="Cambria Math" w:cstheme="minorHAnsi"/>
+            </w:rPr>
+            <m:t>/</m:t>
+          </m:r>
+          <m:sSub>
+            <m:sSubPr>
+              <m:ctrlPr>
+                <w:rPr>
+                  <w:rFonts w:ascii="Cambria Math" w:hAnsi="Cambria Math" w:cstheme="minorHAnsi"/>
+                  <w:i/>
+                  <w:iCs/>
+                </w:rPr>
+              </m:ctrlPr>
+            </m:sSubPr>
+            <m:e>
+              <m:r>
+                <w:rPr>
+                  <w:rFonts w:ascii="Cambria Math" w:hAnsi="Cambria Math" w:cstheme="minorHAnsi"/>
+                </w:rPr>
+                <m:t>M</m:t>
+              </m:r>
+            </m:e>
+            <m:sub>
+              <m:r>
+                <w:rPr>
+                  <w:rFonts w:ascii="Cambria Math" w:hAnsi="Cambria Math" w:cstheme="minorHAnsi"/>
+                </w:rPr>
+                <m:t>o</m:t>
+              </m:r>
+              <m:r>
+                <w:rPr>
+                  <w:rFonts w:ascii="Cambria Math" w:hAnsi="Cambria Math" w:cstheme="minorHAnsi"/>
+                </w:rPr>
+                <m:t>1</m:t>
+              </m:r>
+            </m:sub>
+          </m:sSub>
+          <m:r>
+            <w:rPr>
+              <w:rFonts w:ascii="Cambria Math" w:hAnsi="Cambria Math" w:cstheme="minorHAnsi"/>
+            </w:rPr>
+            <m:t>+</m:t>
+          </m:r>
+          <m:d>
+            <m:dPr>
+              <m:ctrlPr>
+                <w:rPr>
+                  <w:rFonts w:ascii="Cambria Math" w:hAnsi="Cambria Math" w:cstheme="minorHAnsi"/>
+                  <w:i/>
+                  <w:iCs/>
+                </w:rPr>
+              </m:ctrlPr>
+            </m:dPr>
+            <m:e>
+              <m:sSubSup>
+                <m:sSubSupPr>
+                  <m:ctrlPr>
+                    <w:rPr>
+                      <w:rFonts w:ascii="Cambria Math" w:hAnsi="Cambria Math" w:cstheme="minorHAnsi"/>
+                      <w:i/>
+                      <w:iCs/>
+                    </w:rPr>
+                  </m:ctrlPr>
+                </m:sSubSupPr>
+                <m:e>
+                  <m:r>
+                    <w:rPr>
+                      <w:rFonts w:ascii="Cambria Math" w:hAnsi="Cambria Math" w:cstheme="minorHAnsi"/>
+                    </w:rPr>
+                    <m:t>R</m:t>
+                  </m:r>
+                </m:e>
+                <m:sub>
+                  <m:r>
+                    <w:rPr>
+                      <w:rFonts w:ascii="Cambria Math" w:hAnsi="Cambria Math" w:cstheme="minorHAnsi"/>
+                    </w:rPr>
+                    <m:t>2</m:t>
+                  </m:r>
+                </m:sub>
+                <m:sup>
+                  <m:r>
+                    <w:rPr>
+                      <w:rFonts w:ascii="Cambria Math" w:hAnsi="Cambria Math" w:cstheme="minorHAnsi"/>
+                    </w:rPr>
+                    <m:t>2</m:t>
+                  </m:r>
+                </m:sup>
+              </m:sSubSup>
+              <m:r>
+                <w:rPr>
+                  <w:rFonts w:ascii="Cambria Math" w:hAnsi="Cambria Math" w:cstheme="minorHAnsi"/>
+                </w:rPr>
+                <m:t>-</m:t>
+              </m:r>
+              <m:sSubSup>
+                <m:sSubSupPr>
+                  <m:ctrlPr>
+                    <w:rPr>
+                      <w:rFonts w:ascii="Cambria Math" w:hAnsi="Cambria Math" w:cstheme="minorHAnsi"/>
+                      <w:i/>
+                      <w:iCs/>
+                    </w:rPr>
+                  </m:ctrlPr>
+                </m:sSubSupPr>
+                <m:e>
+                  <m:r>
+                    <w:rPr>
+                      <w:rFonts w:ascii="Cambria Math" w:hAnsi="Cambria Math" w:cstheme="minorHAnsi"/>
+                    </w:rPr>
+                    <m:t>R</m:t>
+                  </m:r>
+                </m:e>
+                <m:sub>
+                  <m:r>
+                    <w:rPr>
+                      <w:rFonts w:ascii="Cambria Math" w:hAnsi="Cambria Math" w:cstheme="minorHAnsi"/>
+                    </w:rPr>
+                    <m:t>1</m:t>
+                  </m:r>
+                </m:sub>
+                <m:sup>
+                  <m:r>
+                    <w:rPr>
+                      <w:rFonts w:ascii="Cambria Math" w:hAnsi="Cambria Math" w:cstheme="minorHAnsi"/>
+                    </w:rPr>
+                    <m:t>2</m:t>
+                  </m:r>
+                </m:sup>
+              </m:sSubSup>
+            </m:e>
+          </m:d>
+          <m:sSub>
+            <m:sSubPr>
+              <m:ctrlPr>
+                <w:rPr>
+                  <w:rFonts w:ascii="Cambria Math" w:hAnsi="Cambria Math" w:cstheme="minorHAnsi"/>
+                  <w:i/>
+                  <w:iCs/>
+                </w:rPr>
+              </m:ctrlPr>
+            </m:sSubPr>
+            <m:e>
+              <m:r>
+                <w:rPr>
+                  <w:rFonts w:ascii="Cambria Math" w:hAnsi="Cambria Math" w:cstheme="minorHAnsi"/>
+                </w:rPr>
+                <m:t>ρ</m:t>
+              </m:r>
+            </m:e>
+            <m:sub>
+              <m:r>
+                <w:rPr>
+                  <w:rFonts w:ascii="Cambria Math" w:hAnsi="Cambria Math" w:cstheme="minorHAnsi"/>
+                </w:rPr>
+                <m:t>o</m:t>
+              </m:r>
+              <m:r>
+                <w:rPr>
+                  <w:rFonts w:ascii="Cambria Math" w:hAnsi="Cambria Math" w:cstheme="minorHAnsi"/>
+                </w:rPr>
+                <m:t>2</m:t>
+              </m:r>
+            </m:sub>
+          </m:sSub>
+          <m:sSub>
+            <m:sSubPr>
+              <m:ctrlPr>
+                <w:rPr>
+                  <w:rFonts w:ascii="Cambria Math" w:hAnsi="Cambria Math" w:cstheme="minorHAnsi"/>
+                  <w:i/>
+                  <w:iCs/>
+                </w:rPr>
+              </m:ctrlPr>
+            </m:sSubPr>
+            <m:e>
+              <m:r>
+                <w:rPr>
+                  <w:rFonts w:ascii="Cambria Math" w:hAnsi="Cambria Math" w:cstheme="minorHAnsi"/>
+                </w:rPr>
+                <m:t>R</m:t>
+              </m:r>
+            </m:e>
+            <m:sub>
+              <m:r>
+                <w:rPr>
+                  <w:rFonts w:ascii="Cambria Math" w:hAnsi="Cambria Math" w:cstheme="minorHAnsi"/>
+                </w:rPr>
+                <m:t>moles</m:t>
+              </m:r>
+              <m:r>
+                <w:rPr>
+                  <w:rFonts w:ascii="Cambria Math" w:hAnsi="Cambria Math" w:cstheme="minorHAnsi"/>
+                </w:rPr>
+                <m:t>2</m:t>
+              </m:r>
+            </m:sub>
+          </m:sSub>
+          <m:r>
+            <w:rPr>
+              <w:rFonts w:ascii="Cambria Math" w:hAnsi="Cambria Math" w:cstheme="minorHAnsi"/>
+            </w:rPr>
+            <m:t>/</m:t>
+          </m:r>
+          <m:sSub>
+            <m:sSubPr>
+              <m:ctrlPr>
+                <w:rPr>
+                  <w:rFonts w:ascii="Cambria Math" w:hAnsi="Cambria Math" w:cstheme="minorHAnsi"/>
+                  <w:i/>
+                  <w:iCs/>
+                </w:rPr>
+              </m:ctrlPr>
+            </m:sSubPr>
+            <m:e>
+              <m:r>
+                <w:rPr>
+                  <w:rFonts w:ascii="Cambria Math" w:hAnsi="Cambria Math" w:cstheme="minorHAnsi"/>
+                </w:rPr>
+                <m:t>M</m:t>
+              </m:r>
+            </m:e>
+            <m:sub>
+              <m:r>
+                <w:rPr>
+                  <w:rFonts w:ascii="Cambria Math" w:hAnsi="Cambria Math" w:cstheme="minorHAnsi"/>
+                </w:rPr>
+                <m:t>o</m:t>
+              </m:r>
+              <m:r>
+                <w:rPr>
+                  <w:rFonts w:ascii="Cambria Math" w:hAnsi="Cambria Math" w:cstheme="minorHAnsi"/>
+                </w:rPr>
+                <m:t>2</m:t>
+              </m:r>
+            </m:sub>
+          </m:sSub>
+          <m:r>
+            <w:rPr>
+              <w:rFonts w:ascii="Cambria Math" w:hAnsi="Cambria Math" w:cstheme="minorHAnsi"/>
+            </w:rPr>
+            <m:t>))</m:t>
+          </m:r>
+          <m:sSub>
+            <m:sSubPr>
+              <m:ctrlPr>
+                <w:rPr>
+                  <w:rFonts w:ascii="Cambria Math" w:hAnsi="Cambria Math" w:cstheme="minorHAnsi"/>
+                  <w:i/>
+                  <w:iCs/>
+                  <w:kern w:val="2"/>
+                  <w14:ligatures w14:val="standardContextual"/>
+                </w:rPr>
+              </m:ctrlPr>
+            </m:sSubPr>
+            <m:e>
+              <m:r>
+                <w:rPr>
+                  <w:rFonts w:ascii="Cambria Math" w:hAnsi="Cambria Math" w:cstheme="minorHAnsi"/>
+                </w:rPr>
+                <m:t>M</m:t>
+              </m:r>
+            </m:e>
+            <m:sub>
+              <m:r>
+                <w:rPr>
+                  <w:rFonts w:ascii="Cambria Math" w:hAnsi="Cambria Math" w:cstheme="minorHAnsi"/>
+                </w:rPr>
+                <m:t>R</m:t>
+              </m:r>
+            </m:sub>
+          </m:sSub>
+          <m:r>
+            <w:rPr>
+              <w:rFonts w:ascii="Cambria Math" w:hAnsi="Cambria Math" w:cstheme="minorHAnsi"/>
+            </w:rPr>
+            <m:t>/1000</m:t>
+          </m:r>
+        </m:oMath>
+      </m:oMathPara>
+    </w:p>
+    <w:p>
+      <w:pPr>
+        <w:jc w:val="both"/>
+        <w:rPr>
+          <w:rFonts w:eastAsiaTheme="minorEastAsia" w:cstheme="minorHAnsi"/>
+          <w:iCs/>
+        </w:rPr>
+      </w:pPr>
+    </w:p>
+    <w:p>
+      <w:pPr>
+        <w:jc w:val="both"/>
+        <w:rPr>
+          <w:rFonts w:eastAsiaTheme="minorEastAsia" w:cstheme="minorHAnsi"/>
+          <w:iCs/>
+        </w:rPr>
+      </w:pPr>
+      <w:r>
+        <w:rPr>
+          <w:rFonts w:eastAsiaTheme="minorEastAsia" w:cstheme="minorHAnsi"/>
+          <w:iCs/>
+        </w:rPr>
+        <w:t xml:space="preserve">In terms of the equation in </w:t>
+      </w:r>
+      <w:proofErr w:type="spellStart"/>
+      <w:r>
+        <w:rPr>
+          <w:rFonts w:eastAsiaTheme="minorEastAsia" w:cstheme="minorHAnsi"/>
+          <w:iCs/>
+        </w:rPr>
+        <w:t>XModFit</w:t>
+      </w:r>
+      <w:proofErr w:type="spellEnd"/>
+      <w:r>
+        <w:rPr>
+          <w:rFonts w:eastAsiaTheme="minorEastAsia" w:cstheme="minorHAnsi"/>
+          <w:iCs/>
+        </w:rPr>
+        <w:t xml:space="preserve"> the constraint for the density of the last layer would be:</w:t>
+      </w:r>
+    </w:p>
+    <w:p>
+      <w:pPr>
+        <w:jc w:val="both"/>
+        <w:rPr>
+          <w:rFonts w:eastAsiaTheme="minorEastAsia" w:cstheme="minorHAnsi"/>
+        </w:rPr>
+      </w:pPr>
+    </w:p>
+    <w:p>
+      <w:pPr>
+        <w:jc w:val="both"/>
+        <w:rPr>
+          <w:rFonts w:cstheme="minorHAnsi"/>
+        </w:rPr>
+      </w:pPr>
+      <w:r>
+        <w:rPr>
+          <w:rFonts w:eastAsiaTheme="minorEastAsia" w:cstheme="minorHAnsi"/>
+        </w:rPr>
+        <w:t>(5e-4-3.14159*norm*1e-9*6.023e23*H*1e-24*(__Layers_R_000**2*__Layers_Density_000*__Layers_Rmoles_000/16012+((__Layers_R_001+__Layers_R_000)**2-__Layers_R_000**2)*__Layers_Density_001*__Layers_Rmoles_001/159))*159/1000</w:t>
+      </w:r>
+    </w:p>
+    <w:p>
+      <w:pPr>
+        <w:jc w:val="both"/>
+        <w:rPr>
+          <w:rFonts w:cstheme="minorHAnsi"/>
+        </w:rPr>
+      </w:pPr>
+    </w:p>
+    <w:p>
+      <w:pPr>
+        <w:rPr>
+          <w:rFonts w:cstheme="minorHAnsi"/>
+        </w:rPr>
+      </w:pPr>
+    </w:p>
+    <w:p>
+      <w:pPr>
+        <w:rPr>
+          <w:rFonts w:cstheme="minorHAnsi"/>
+        </w:rPr>
+      </w:pPr>
+    </w:p>
+    <w:p>
+      <w:pPr>
+        <w:rPr>
+          <w:rFonts w:cstheme="minorHAnsi"/>
+        </w:rPr>
+      </w:pPr>
+    </w:p>
     <w:sectPr>
       <w:pgSz w:w="12240" w:h="15840"/>
       <w:pgMar w:top="1440" w:right="1440" w:bottom="1440" w:left="1440" w:header="720" w:footer="720" w:gutter="0"/>
@@ -450,7 +2430,7 @@
 </file>
 
 <file path=word/numbering.xml><?xml version="1.0" encoding="utf-8"?>
-<w:numbering xmlns:wpc="http://schemas.microsoft.com/office/word/2010/wordprocessingCanvas" xmlns:cx="http://schemas.microsoft.com/office/drawing/2014/chartex" xmlns:cx1="http://schemas.microsoft.com/office/drawing/2015/9/8/chartex" xmlns:cx2="http://schemas.microsoft.com/office/drawing/2015/10/21/chartex" xmlns:cx3="http://schemas.microsoft.com/office/drawing/2016/5/9/chartex" xmlns:cx4="http://schemas.microsoft.com/office/drawing/2016/5/10/chartex" xmlns:cx5="http://schemas.microsoft.com/office/drawing/2016/5/11/chartex" xmlns:cx6="http://schemas.microsoft.com/office/drawing/2016/5/12/chartex" xmlns:cx7="http://schemas.microsoft.com/office/drawing/2016/5/13/chartex" xmlns:cx8="http://schemas.microsoft.com/office/drawing/2016/5/14/chartex" xmlns:mc="http://schemas.openxmlformats.org/markup-compatibility/2006" xmlns:aink="http://schemas.microsoft.com/office/drawing/2016/ink" xmlns:am3d="http://schemas.microsoft.com/office/drawing/2017/model3d" xmlns:o="urn:schemas-microsoft-com:office:office" xmlns:oel="http://schemas.microsoft.com/office/2019/extlst" xmlns:r="http://schemas.openxmlformats.org/officeDocument/2006/relationships" xmlns:m="http://schemas.openxmlformats.org/officeDocument/2006/math" xmlns:v="urn:schemas-microsoft-com:vml" xmlns:wp14="http://schemas.microsoft.com/office/word/2010/wordprocessingDrawing" xmlns:wp="http://schemas.openxmlformats.org/drawingml/2006/wordprocessingDrawing" xmlns:w10="urn:schemas-microsoft-com:office:word" xmlns:w="http://schemas.openxmlformats.org/wordprocessingml/2006/main" xmlns:w14="http://schemas.microsoft.com/office/word/2010/wordml" xmlns:w15="http://schemas.microsoft.com/office/word/2012/wordml" xmlns:w16cex="http://schemas.microsoft.com/office/word/2018/wordml/cex" xmlns:w16cid="http://schemas.microsoft.com/office/word/2016/wordml/cid" xmlns:w16="http://schemas.microsoft.com/office/word/2018/wordml" xmlns:w16sdtdh="http://schemas.microsoft.com/office/word/2020/wordml/sdtdatahash" xmlns:w16se="http://schemas.microsoft.com/office/word/2015/wordml/symex" xmlns:wpg="http://schemas.microsoft.com/office/word/2010/wordprocessingGroup" xmlns:wpi="http://schemas.microsoft.com/office/word/2010/wordprocessingInk" xmlns:wne="http://schemas.microsoft.com/office/word/2006/wordml" xmlns:wps="http://schemas.microsoft.com/office/word/2010/wordprocessingShape" mc:Ignorable="w14 w15 w16se w16cid w16 w16cex w16sdtdh wp14">
+<w:numbering xmlns:wpc="http://schemas.microsoft.com/office/word/2010/wordprocessingCanvas" xmlns:cx="http://schemas.microsoft.com/office/drawing/2014/chartex" xmlns:cx1="http://schemas.microsoft.com/office/drawing/2015/9/8/chartex" xmlns:cx2="http://schemas.microsoft.com/office/drawing/2015/10/21/chartex" xmlns:cx3="http://schemas.microsoft.com/office/drawing/2016/5/9/chartex" xmlns:cx4="http://schemas.microsoft.com/office/drawing/2016/5/10/chartex" xmlns:cx5="http://schemas.microsoft.com/office/drawing/2016/5/11/chartex" xmlns:cx6="http://schemas.microsoft.com/office/drawing/2016/5/12/chartex" xmlns:cx7="http://schemas.microsoft.com/office/drawing/2016/5/13/chartex" xmlns:cx8="http://schemas.microsoft.com/office/drawing/2016/5/14/chartex" xmlns:mc="http://schemas.openxmlformats.org/markup-compatibility/2006" xmlns:aink="http://schemas.microsoft.com/office/drawing/2016/ink" xmlns:am3d="http://schemas.microsoft.com/office/drawing/2017/model3d" xmlns:o="urn:schemas-microsoft-com:office:office" xmlns:oel="http://schemas.microsoft.com/office/2019/extlst" xmlns:r="http://schemas.openxmlformats.org/officeDocument/2006/relationships" xmlns:m="http://schemas.openxmlformats.org/officeDocument/2006/math" xmlns:v="urn:schemas-microsoft-com:vml" xmlns:wp14="http://schemas.microsoft.com/office/word/2010/wordprocessingDrawing" xmlns:wp="http://schemas.openxmlformats.org/drawingml/2006/wordprocessingDrawing" xmlns:w10="urn:schemas-microsoft-com:office:word" xmlns:w="http://schemas.openxmlformats.org/wordprocessingml/2006/main" xmlns:w14="http://schemas.microsoft.com/office/word/2010/wordml" xmlns:w15="http://schemas.microsoft.com/office/word/2012/wordml" xmlns:w16cex="http://schemas.microsoft.com/office/word/2018/wordml/cex" xmlns:w16cid="http://schemas.microsoft.com/office/word/2016/wordml/cid" xmlns:w16="http://schemas.microsoft.com/office/word/2018/wordml" xmlns:w16du="http://schemas.microsoft.com/office/word/2023/wordml/word16du" xmlns:w16sdtdh="http://schemas.microsoft.com/office/word/2020/wordml/sdtdatahash" xmlns:w16se="http://schemas.microsoft.com/office/word/2015/wordml/symex" xmlns:wpg="http://schemas.microsoft.com/office/word/2010/wordprocessingGroup" xmlns:wpi="http://schemas.microsoft.com/office/word/2010/wordprocessingInk" xmlns:wne="http://schemas.microsoft.com/office/word/2006/wordml" xmlns:wps="http://schemas.microsoft.com/office/word/2010/wordprocessingShape" mc:Ignorable="w14 w15 w16se w16cid w16 w16cex w16sdtdh w16du wp14">
   <w:abstractNum w:abstractNumId="0" w15:restartNumberingAfterBreak="0">
     <w:nsid w:val="754F31F0"/>
     <w:multiLevelType w:val="hybridMultilevel"/>
@@ -547,7 +2527,7 @@
 </file>
 
 <file path=word/styles.xml><?xml version="1.0" encoding="utf-8"?>
-<w:styles xmlns:mc="http://schemas.openxmlformats.org/markup-compatibility/2006" xmlns:r="http://schemas.openxmlformats.org/officeDocument/2006/relationships" xmlns:w="http://schemas.openxmlformats.org/wordprocessingml/2006/main" xmlns:w14="http://schemas.microsoft.com/office/word/2010/wordml" xmlns:w15="http://schemas.microsoft.com/office/word/2012/wordml" xmlns:w16cex="http://schemas.microsoft.com/office/word/2018/wordml/cex" xmlns:w16cid="http://schemas.microsoft.com/office/word/2016/wordml/cid" xmlns:w16="http://schemas.microsoft.com/office/word/2018/wordml" xmlns:w16sdtdh="http://schemas.microsoft.com/office/word/2020/wordml/sdtdatahash" xmlns:w16se="http://schemas.microsoft.com/office/word/2015/wordml/symex" mc:Ignorable="w14 w15 w16se w16cid w16 w16cex w16sdtdh">
+<w:styles xmlns:mc="http://schemas.openxmlformats.org/markup-compatibility/2006" xmlns:r="http://schemas.openxmlformats.org/officeDocument/2006/relationships" xmlns:w="http://schemas.openxmlformats.org/wordprocessingml/2006/main" xmlns:w14="http://schemas.microsoft.com/office/word/2010/wordml" xmlns:w15="http://schemas.microsoft.com/office/word/2012/wordml" xmlns:w16cex="http://schemas.microsoft.com/office/word/2018/wordml/cex" xmlns:w16cid="http://schemas.microsoft.com/office/word/2016/wordml/cid" xmlns:w16="http://schemas.microsoft.com/office/word/2018/wordml" xmlns:w16du="http://schemas.microsoft.com/office/word/2023/wordml/word16du" xmlns:w16sdtdh="http://schemas.microsoft.com/office/word/2020/wordml/sdtdatahash" xmlns:w16se="http://schemas.microsoft.com/office/word/2015/wordml/symex" mc:Ignorable="w14 w15 w16se w16cid w16 w16cex w16sdtdh w16du">
   <w:docDefaults>
     <w:rPrDefault>
       <w:rPr>

</xml_diff>